<commit_message>
Update README and exam documents for LKG and UKG Maths, including formatting changes and additional content.
</commit_message>
<xml_diff>
--- a/Received/lkg/L.K.G.-Maths.docx
+++ b/Received/lkg/L.K.G.-Maths.docx
@@ -1,145 +1,789 @@
 
 <file path=word/document.xml><?xml version="1.0" encoding="utf-8"?>
-<w:document xmlns:wpc="http://schemas.microsoft.com/office/word/2010/wordprocessingCanvas" xmlns:mc="http://schemas.openxmlformats.org/markup-compatibility/2006" xmlns:o="urn:schemas-microsoft-com:office:office" xmlns:r="http://schemas.openxmlformats.org/officeDocument/2006/relationships" xmlns:m="http://schemas.openxmlformats.org/officeDocument/2006/math" xmlns:v="urn:schemas-microsoft-com:vml" xmlns:wp14="http://schemas.microsoft.com/office/word/2010/wordprocessingDrawing" xmlns:wp="http://schemas.openxmlformats.org/drawingml/2006/wordprocessingDrawing" xmlns:w10="urn:schemas-microsoft-com:office:word" xmlns:w="http://schemas.openxmlformats.org/wordprocessingml/2006/main" xmlns:w14="http://schemas.microsoft.com/office/word/2010/wordml" xmlns:wpg="http://schemas.microsoft.com/office/word/2010/wordprocessingGroup" xmlns:wpi="http://schemas.microsoft.com/office/word/2010/wordprocessingInk" xmlns:wne="http://schemas.microsoft.com/office/word/2006/wordml" xmlns:wps="http://schemas.microsoft.com/office/word/2010/wordprocessingShape" mc:Ignorable="w14 wp14">
+<w:document xmlns:wpc="http://schemas.microsoft.com/office/word/2010/wordprocessingCanvas" xmlns:cx="http://schemas.microsoft.com/office/drawing/2014/chartex" xmlns:cx1="http://schemas.microsoft.com/office/drawing/2015/9/8/chartex" xmlns:cx2="http://schemas.microsoft.com/office/drawing/2015/10/21/chartex" xmlns:cx3="http://schemas.microsoft.com/office/drawing/2016/5/9/chartex" xmlns:cx4="http://schemas.microsoft.com/office/drawing/2016/5/10/chartex" xmlns:cx5="http://schemas.microsoft.com/office/drawing/2016/5/11/chartex" xmlns:cx6="http://schemas.microsoft.com/office/drawing/2016/5/12/chartex" xmlns:cx7="http://schemas.microsoft.com/office/drawing/2016/5/13/chartex" xmlns:cx8="http://schemas.microsoft.com/office/drawing/2016/5/14/chartex" xmlns:mc="http://schemas.openxmlformats.org/markup-compatibility/2006" xmlns:aink="http://schemas.microsoft.com/office/drawing/2016/ink" xmlns:am3d="http://schemas.microsoft.com/office/drawing/2017/model3d" xmlns:o="urn:schemas-microsoft-com:office:office" xmlns:oel="http://schemas.microsoft.com/office/2019/extlst" xmlns:r="http://schemas.openxmlformats.org/officeDocument/2006/relationships" xmlns:m="http://schemas.openxmlformats.org/officeDocument/2006/math" xmlns:v="urn:schemas-microsoft-com:vml" xmlns:wp14="http://schemas.microsoft.com/office/word/2010/wordprocessingDrawing" xmlns:wp="http://schemas.openxmlformats.org/drawingml/2006/wordprocessingDrawing" xmlns:w10="urn:schemas-microsoft-com:office:word" xmlns:w="http://schemas.openxmlformats.org/wordprocessingml/2006/main" xmlns:w14="http://schemas.microsoft.com/office/word/2010/wordml" xmlns:w15="http://schemas.microsoft.com/office/word/2012/wordml" xmlns:w16cex="http://schemas.microsoft.com/office/word/2018/wordml/cex" xmlns:w16cid="http://schemas.microsoft.com/office/word/2016/wordml/cid" xmlns:w16="http://schemas.microsoft.com/office/word/2018/wordml" xmlns:w16du="http://schemas.microsoft.com/office/word/2023/wordml/word16du" xmlns:w16sdtdh="http://schemas.microsoft.com/office/word/2020/wordml/sdtdatahash" xmlns:w16sdtfl="http://schemas.microsoft.com/office/word/2024/wordml/sdtformatlock" xmlns:w16se="http://schemas.microsoft.com/office/word/2015/wordml/symex" xmlns:wpg="http://schemas.microsoft.com/office/word/2010/wordprocessingGroup" xmlns:wpi="http://schemas.microsoft.com/office/word/2010/wordprocessingInk" xmlns:wne="http://schemas.microsoft.com/office/word/2006/wordml" xmlns:wps="http://schemas.microsoft.com/office/word/2010/wordprocessingShape" mc:Ignorable="w14 w15 w16se w16cid w16 w16cex w16sdtdh w16sdtfl w16du wp14">
   <w:body>
     <w:p>
       <w:pPr>
-        <w:tabs>
-          <w:tab w:val="right" w:pos="8986"/>
-        </w:tabs>
-        <w:rPr>
-          <w:rFonts w:ascii="Times New Roman" w:hAnsi="Times New Roman" w:cs="Times New Roman"/>
-          <w:b/>
-          <w:bCs/>
-          <w:sz w:val="34"/>
-          <w:szCs w:val="34"/>
-        </w:rPr>
-      </w:pPr>
-      <w:r>
-        <w:rPr>
-          <w:rFonts w:ascii="Times New Roman" w:hAnsi="Times New Roman" w:cs="Times New Roman"/>
-          <w:b/>
-          <w:bCs/>
-          <w:sz w:val="34"/>
-          <w:szCs w:val="34"/>
-        </w:rPr>
-        <w:t>Class: L.K.G.</w:t>
-      </w:r>
-      <w:r>
-        <w:rPr>
-          <w:rFonts w:ascii="Times New Roman" w:hAnsi="Times New Roman" w:cs="Times New Roman"/>
-          <w:b/>
-          <w:bCs/>
-          <w:sz w:val="34"/>
-          <w:szCs w:val="34"/>
-        </w:rPr>
-        <w:tab/>
-      </w:r>
-      <w:r>
-        <w:rPr>
-          <w:rFonts w:ascii="Times New Roman" w:hAnsi="Times New Roman" w:cs="Times New Roman"/>
-          <w:b/>
-          <w:bCs/>
-          <w:sz w:val="34"/>
-          <w:szCs w:val="34"/>
-        </w:rPr>
-        <w:t>F.M.: 50</w:t>
+        <w:spacing w:after="0" w:line="240" w:lineRule="auto"/>
+        <w:jc w:val="center"/>
+        <w:rPr>
+          <w:rFonts w:ascii="Franklin Gothic Demi" w:hAnsi="Franklin Gothic Demi" w:cs="Times New Roman"/>
+          <w:b/>
+          <w:sz w:val="36"/>
+          <w:szCs w:val="36"/>
+        </w:rPr>
+      </w:pPr>
+      <w:r>
+        <w:rPr>
+          <w:noProof/>
+        </w:rPr>
+        <w:pict w14:anchorId="27979F07">
+          <v:shapetype id="_x0000_t202" coordsize="21600,21600" o:spt="202" path="m,l,21600r21600,l21600,xe">
+            <v:stroke joinstyle="miter"/>
+            <v:path gradientshapeok="t" o:connecttype="rect"/>
+          </v:shapetype>
+          <v:shape id="Text Box 2" o:spid="_x0000_s1202" type="#_x0000_t202" style="position:absolute;left:0;text-align:left;margin-left:456.75pt;margin-top:-4pt;width:70.65pt;height:38.35pt;z-index:251742208;visibility:visible;mso-wrap-style:square;mso-width-percent:0;mso-height-percent:200;mso-wrap-distance-left:9pt;mso-wrap-distance-top:3.6pt;mso-wrap-distance-right:9pt;mso-wrap-distance-bottom:3.6pt;mso-position-horizontal-relative:text;mso-position-vertical-relative:text;mso-width-percent:0;mso-height-percent:200;mso-width-relative:margin;mso-height-relative:margin;v-text-anchor:top" o:gfxdata="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" filled="f" stroked="f">
+            <v:textbox style="mso-fit-shape-to-text:t">
+              <w:txbxContent>
+                <w:p>
+                  <w:r>
+                    <w:rPr>
+                      <w:rFonts w:ascii="Times New Roman" w:hAnsi="Times New Roman" w:cs="Times New Roman"/>
+                      <w:b/>
+                      <w:bCs/>
+                      <w:sz w:val="32"/>
+                      <w:szCs w:val="32"/>
+                    </w:rPr>
+                    <w:t>D-</w:t>
+                  </w:r>
+                  <w:r>
+                    <w:rPr>
+                      <w:rFonts w:ascii="Times New Roman" w:hAnsi="Times New Roman" w:cs="Times New Roman"/>
+                      <w:b/>
+                      <w:bCs/>
+                      <w:sz w:val="32"/>
+                      <w:szCs w:val="32"/>
+                    </w:rPr>
+                    <w:t xml:space="preserve"> 01</w:t>
+                  </w:r>
+                </w:p>
+              </w:txbxContent>
+            </v:textbox>
+          </v:shape>
+        </w:pict>
+      </w:r>
+      <w:r>
+        <w:rPr>
+          <w:noProof/>
+        </w:rPr>
+        <w:pict w14:anchorId="7C72A28B">
+          <v:rect id="Rectangle 1" o:spid="_x0000_s1201" style="position:absolute;left:0;text-align:left;margin-left:0;margin-top:0;width:37.75pt;height:46.05pt;z-index:251740160;visibility:visible;mso-wrap-style:square;mso-width-percent:0;mso-height-percent:0;mso-wrap-distance-left:9pt;mso-wrap-distance-top:0;mso-wrap-distance-right:9pt;mso-wrap-distance-bottom:0;mso-position-horizontal:absolute;mso-position-horizontal-relative:margin;mso-position-vertical:absolute;mso-position-vertical-relative:text;mso-width-percent:0;mso-height-percent:0;mso-width-relative:margin;mso-height-relative:margin;v-text-anchor:middle" o:gfxdata="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" stroked="f" strokeweight="2pt">
+            <v:fill r:id="rId5" o:title="" recolor="t" rotate="t" type="frame"/>
+            <w10:wrap anchorx="margin"/>
+          </v:rect>
+        </w:pict>
+      </w:r>
+      <w:r>
+        <w:rPr>
+          <w:rFonts w:ascii="Franklin Gothic Demi" w:hAnsi="Franklin Gothic Demi" w:cs="Times New Roman"/>
+          <w:b/>
+          <w:sz w:val="36"/>
+          <w:szCs w:val="36"/>
+        </w:rPr>
+        <w:t xml:space="preserve"> </w:t>
+      </w:r>
+      <w:r>
+        <w:rPr>
+          <w:rFonts w:ascii="Franklin Gothic Demi" w:hAnsi="Franklin Gothic Demi" w:cs="Times New Roman"/>
+          <w:b/>
+          <w:sz w:val="36"/>
+          <w:szCs w:val="36"/>
+        </w:rPr>
+        <w:t>Green Society Public School</w:t>
       </w:r>
     </w:p>
     <w:p>
       <w:pPr>
-        <w:tabs>
-          <w:tab w:val="right" w:pos="8986"/>
-        </w:tabs>
-        <w:rPr>
-          <w:rFonts w:ascii="Times New Roman" w:hAnsi="Times New Roman" w:cs="Times New Roman"/>
-          <w:b/>
-          <w:bCs/>
-          <w:sz w:val="34"/>
-          <w:szCs w:val="34"/>
-        </w:rPr>
-      </w:pPr>
-      <w:r>
-        <w:rPr>
-          <w:rFonts w:ascii="Times New Roman" w:hAnsi="Times New Roman" w:cs="Times New Roman"/>
-          <w:b/>
-          <w:bCs/>
-          <w:sz w:val="34"/>
-          <w:szCs w:val="34"/>
-        </w:rPr>
-        <w:t xml:space="preserve">Subject: </w:t>
+        <w:spacing w:after="0" w:line="240" w:lineRule="auto"/>
+        <w:jc w:val="center"/>
+        <w:rPr>
+          <w:rFonts w:ascii="Times New Roman" w:hAnsi="Times New Roman" w:cs="Times New Roman"/>
+          <w:b/>
+          <w:sz w:val="28"/>
+          <w:szCs w:val="28"/>
+        </w:rPr>
+      </w:pPr>
+      <w:r>
+        <w:rPr>
+          <w:rFonts w:ascii="Times New Roman" w:hAnsi="Times New Roman" w:cs="Times New Roman"/>
+          <w:b/>
+        </w:rPr>
+        <w:t xml:space="preserve">Ratnanagar-7, </w:t>
       </w:r>
       <w:proofErr w:type="spellStart"/>
       <w:r>
         <w:rPr>
           <w:rFonts w:ascii="Times New Roman" w:hAnsi="Times New Roman" w:cs="Times New Roman"/>
           <w:b/>
-          <w:bCs/>
-          <w:sz w:val="34"/>
-          <w:szCs w:val="34"/>
-        </w:rPr>
-        <w:t>Maths</w:t>
+        </w:rPr>
+        <w:t>Sauraha</w:t>
       </w:r>
       <w:proofErr w:type="spellEnd"/>
       <w:r>
         <w:rPr>
           <w:rFonts w:ascii="Times New Roman" w:hAnsi="Times New Roman" w:cs="Times New Roman"/>
           <w:b/>
-          <w:bCs/>
-          <w:sz w:val="34"/>
-          <w:szCs w:val="34"/>
-        </w:rPr>
-        <w:tab/>
-      </w:r>
-      <w:r>
-        <w:rPr>
-          <w:rFonts w:ascii="Times New Roman" w:hAnsi="Times New Roman" w:cs="Times New Roman"/>
-          <w:b/>
-          <w:bCs/>
-          <w:sz w:val="34"/>
-          <w:szCs w:val="34"/>
-        </w:rPr>
-        <w:t>P.M.: 18</w:t>
+        </w:rPr>
+        <w:t>, Chitwan</w:t>
       </w:r>
     </w:p>
     <w:p>
       <w:pPr>
-        <w:rPr>
-          <w:rFonts w:ascii="Times New Roman" w:hAnsi="Times New Roman" w:cs="Times New Roman"/>
-          <w:b/>
-          <w:bCs/>
-          <w:sz w:val="2"/>
-          <w:szCs w:val="2"/>
-        </w:rPr>
-      </w:pPr>
-      <w:r>
-        <w:rPr>
-          <w:rFonts w:ascii="Times New Roman" w:hAnsi="Times New Roman" w:cs="Times New Roman"/>
-          <w:b/>
-          <w:bCs/>
-          <w:noProof/>
-          <w:sz w:val="34"/>
-          <w:szCs w:val="34"/>
-        </w:rPr>
-        <w:pict>
-          <v:shapetype id="_x0000_t32" coordsize="21600,21600" o:spt="32" o:oned="t" path="m,l21600,21600e" filled="f">
-            <v:path arrowok="t" fillok="f" o:connecttype="none"/>
-            <o:lock v:ext="edit" shapetype="t"/>
-          </v:shapetype>
-          <v:shape id="_x0000_s1026" type="#_x0000_t32" style="position:absolute;margin-left:.75pt;margin-top:.3pt;width:449.85pt;height:0;z-index:251658240" o:connectortype="straight" strokeweight="1pt"/>
-        </w:pict>
-      </w:r>
-      <w:r>
-        <w:rPr>
-          <w:rFonts w:ascii="Times New Roman" w:hAnsi="Times New Roman" w:cs="Times New Roman"/>
-          <w:b/>
-          <w:bCs/>
-          <w:sz w:val="34"/>
-          <w:szCs w:val="34"/>
-        </w:rPr>
-        <w:tab/>
+        <w:spacing w:after="0" w:line="240" w:lineRule="auto"/>
+        <w:ind w:hanging="450"/>
+        <w:rPr>
+          <w:rFonts w:ascii="Times New Roman" w:hAnsi="Times New Roman" w:cs="Times New Roman"/>
+          <w:b/>
+          <w:sz w:val="28"/>
+          <w:szCs w:val="28"/>
+        </w:rPr>
+      </w:pPr>
+      <w:r>
+        <w:rPr>
+          <w:rFonts w:ascii="Times New Roman" w:hAnsi="Times New Roman" w:cs="Times New Roman"/>
+          <w:b/>
+          <w:sz w:val="28"/>
+          <w:szCs w:val="28"/>
+        </w:rPr>
+        <w:t xml:space="preserve">       </w:t>
+      </w:r>
+      <w:r>
+        <w:rPr>
+          <w:rFonts w:ascii="Times New Roman" w:hAnsi="Times New Roman" w:cs="Times New Roman"/>
+          <w:b/>
+          <w:sz w:val="28"/>
+          <w:szCs w:val="28"/>
+        </w:rPr>
+        <w:tab/>
+      </w:r>
+      <w:r>
+        <w:rPr>
+          <w:rFonts w:ascii="Times New Roman" w:hAnsi="Times New Roman" w:cs="Times New Roman"/>
+          <w:b/>
+          <w:sz w:val="28"/>
+          <w:szCs w:val="28"/>
+        </w:rPr>
+        <w:tab/>
+      </w:r>
+      <w:r>
+        <w:rPr>
+          <w:rFonts w:ascii="Times New Roman" w:hAnsi="Times New Roman" w:cs="Times New Roman"/>
+          <w:b/>
+          <w:sz w:val="28"/>
+          <w:szCs w:val="28"/>
+        </w:rPr>
+        <w:tab/>
+        <w:t xml:space="preserve"> </w:t>
+      </w:r>
+      <w:r>
+        <w:rPr>
+          <w:rFonts w:ascii="Times New Roman" w:hAnsi="Times New Roman" w:cs="Times New Roman"/>
+          <w:b/>
+          <w:sz w:val="28"/>
+          <w:szCs w:val="28"/>
+        </w:rPr>
+        <w:tab/>
+      </w:r>
+      <w:r>
+        <w:rPr>
+          <w:rFonts w:ascii="Times New Roman" w:hAnsi="Times New Roman" w:cs="Times New Roman"/>
+          <w:b/>
+          <w:sz w:val="28"/>
+          <w:szCs w:val="28"/>
+        </w:rPr>
+        <w:t xml:space="preserve">    </w:t>
+      </w:r>
+      <w:r>
+        <w:rPr>
+          <w:rFonts w:ascii="Times New Roman" w:hAnsi="Times New Roman" w:cs="Times New Roman"/>
+          <w:b/>
+          <w:sz w:val="28"/>
+          <w:szCs w:val="28"/>
+          <w:u w:val="single"/>
+        </w:rPr>
+        <w:t>Second Terminal</w:t>
+      </w:r>
+      <w:r>
+        <w:rPr>
+          <w:rFonts w:ascii="Times New Roman" w:hAnsi="Times New Roman" w:cs="Times New Roman"/>
+          <w:b/>
+          <w:sz w:val="28"/>
+          <w:szCs w:val="28"/>
+          <w:u w:val="single"/>
+        </w:rPr>
+        <w:t xml:space="preserve"> Examination-20</w:t>
+      </w:r>
+      <w:r>
+        <w:rPr>
+          <w:rFonts w:ascii="Times New Roman" w:hAnsi="Times New Roman" w:cs="Times New Roman"/>
+          <w:b/>
+          <w:sz w:val="28"/>
+          <w:szCs w:val="28"/>
+          <w:u w:val="single"/>
+        </w:rPr>
+        <w:t>82</w:t>
+      </w:r>
+      <w:r>
+        <w:rPr>
+          <w:rFonts w:ascii="Times New Roman" w:hAnsi="Times New Roman" w:cs="Times New Roman"/>
+          <w:b/>
+          <w:sz w:val="28"/>
+          <w:szCs w:val="28"/>
+        </w:rPr>
+        <w:tab/>
+      </w:r>
+      <w:r>
+        <w:rPr>
+          <w:rFonts w:ascii="Times New Roman" w:hAnsi="Times New Roman" w:cs="Times New Roman"/>
+          <w:b/>
+          <w:sz w:val="28"/>
+          <w:szCs w:val="28"/>
+        </w:rPr>
+        <w:tab/>
+      </w:r>
+      <w:r>
+        <w:rPr>
+          <w:rFonts w:ascii="Times New Roman" w:hAnsi="Times New Roman" w:cs="Times New Roman"/>
+          <w:b/>
+          <w:sz w:val="28"/>
+          <w:szCs w:val="28"/>
+        </w:rPr>
+        <w:tab/>
+      </w:r>
+      <w:r>
+        <w:rPr>
+          <w:rFonts w:ascii="Times New Roman" w:hAnsi="Times New Roman" w:cs="Times New Roman"/>
+          <w:b/>
+          <w:sz w:val="28"/>
+          <w:szCs w:val="28"/>
+        </w:rPr>
+        <w:tab/>
+      </w:r>
+      <w:r>
+        <w:rPr>
+          <w:rFonts w:ascii="Times New Roman" w:hAnsi="Times New Roman" w:cs="Times New Roman"/>
+          <w:b/>
+          <w:sz w:val="28"/>
+          <w:szCs w:val="28"/>
+        </w:rPr>
+        <w:t xml:space="preserve"> </w:t>
       </w:r>
     </w:p>
+    <w:p>
+      <w:pPr>
+        <w:pBdr>
+          <w:bottom w:val="double" w:sz="6" w:space="0" w:color="auto"/>
+        </w:pBdr>
+        <w:spacing w:after="0" w:line="240" w:lineRule="auto"/>
+        <w:rPr>
+          <w:rFonts w:ascii="Times New Roman" w:hAnsi="Times New Roman" w:cs="Times New Roman"/>
+          <w:b/>
+          <w:sz w:val="28"/>
+          <w:szCs w:val="28"/>
+        </w:rPr>
+      </w:pPr>
+      <w:r>
+        <w:rPr>
+          <w:rFonts w:ascii="Times New Roman" w:hAnsi="Times New Roman" w:cs="Times New Roman"/>
+          <w:b/>
+          <w:sz w:val="28"/>
+          <w:szCs w:val="28"/>
+        </w:rPr>
+        <w:t>Class:</w:t>
+      </w:r>
+      <w:r>
+        <w:rPr>
+          <w:rFonts w:ascii="Times New Roman" w:hAnsi="Times New Roman" w:cs="Times New Roman"/>
+          <w:b/>
+          <w:sz w:val="28"/>
+          <w:szCs w:val="28"/>
+        </w:rPr>
+        <w:t xml:space="preserve"> </w:t>
+      </w:r>
+      <w:r>
+        <w:rPr>
+          <w:rFonts w:ascii="Times New Roman" w:hAnsi="Times New Roman" w:cs="Times New Roman"/>
+          <w:b/>
+          <w:sz w:val="28"/>
+          <w:szCs w:val="28"/>
+        </w:rPr>
+        <w:t>L</w:t>
+      </w:r>
+      <w:r>
+        <w:rPr>
+          <w:rFonts w:ascii="Times New Roman" w:hAnsi="Times New Roman" w:cs="Times New Roman"/>
+          <w:b/>
+          <w:sz w:val="28"/>
+          <w:szCs w:val="28"/>
+        </w:rPr>
+        <w:t>KG</w:t>
+      </w:r>
+      <w:r>
+        <w:rPr>
+          <w:rFonts w:ascii="Times New Roman" w:hAnsi="Times New Roman" w:cs="Times New Roman"/>
+          <w:b/>
+          <w:sz w:val="28"/>
+          <w:szCs w:val="28"/>
+        </w:rPr>
+        <w:tab/>
+      </w:r>
+      <w:r>
+        <w:rPr>
+          <w:rFonts w:ascii="Times New Roman" w:hAnsi="Times New Roman" w:cs="Times New Roman"/>
+          <w:b/>
+          <w:sz w:val="28"/>
+          <w:szCs w:val="28"/>
+        </w:rPr>
+        <w:tab/>
+        <w:t xml:space="preserve">       </w:t>
+      </w:r>
+      <w:r>
+        <w:rPr>
+          <w:rFonts w:ascii="Times New Roman" w:hAnsi="Times New Roman" w:cs="Times New Roman"/>
+          <w:b/>
+          <w:sz w:val="28"/>
+          <w:szCs w:val="28"/>
+        </w:rPr>
+        <w:t xml:space="preserve">    </w:t>
+      </w:r>
+      <w:r>
+        <w:rPr>
+          <w:rFonts w:ascii="Times New Roman" w:hAnsi="Times New Roman" w:cs="Times New Roman"/>
+          <w:b/>
+          <w:sz w:val="28"/>
+          <w:szCs w:val="28"/>
+        </w:rPr>
+        <w:tab/>
+      </w:r>
+      <w:r>
+        <w:rPr>
+          <w:rFonts w:ascii="Times New Roman" w:hAnsi="Times New Roman" w:cs="Times New Roman"/>
+          <w:b/>
+          <w:sz w:val="28"/>
+          <w:szCs w:val="28"/>
+        </w:rPr>
+        <w:tab/>
+      </w:r>
+      <w:r>
+        <w:rPr>
+          <w:rFonts w:ascii="Times New Roman" w:hAnsi="Times New Roman" w:cs="Times New Roman"/>
+          <w:b/>
+        </w:rPr>
+        <w:t>Time: -</w:t>
+      </w:r>
+      <w:r>
+        <w:rPr>
+          <w:rFonts w:ascii="Times New Roman" w:hAnsi="Times New Roman" w:cs="Times New Roman"/>
+          <w:b/>
+        </w:rPr>
+        <w:t xml:space="preserve"> 2 hrs.</w:t>
+      </w:r>
+      <w:r>
+        <w:rPr>
+          <w:rFonts w:ascii="Times New Roman" w:hAnsi="Times New Roman" w:cs="Times New Roman"/>
+          <w:b/>
+        </w:rPr>
+        <w:tab/>
+      </w:r>
+      <w:r>
+        <w:rPr>
+          <w:rFonts w:ascii="Times New Roman" w:hAnsi="Times New Roman" w:cs="Times New Roman"/>
+          <w:b/>
+        </w:rPr>
+        <w:tab/>
+      </w:r>
+      <w:r>
+        <w:rPr>
+          <w:rFonts w:ascii="Times New Roman" w:hAnsi="Times New Roman" w:cs="Times New Roman"/>
+          <w:b/>
+        </w:rPr>
+        <w:tab/>
+      </w:r>
+      <w:r>
+        <w:rPr>
+          <w:rFonts w:ascii="Times New Roman" w:hAnsi="Times New Roman" w:cs="Times New Roman"/>
+          <w:b/>
+        </w:rPr>
+        <w:tab/>
+      </w:r>
+      <w:r>
+        <w:rPr>
+          <w:rFonts w:ascii="Times New Roman" w:hAnsi="Times New Roman" w:cs="Times New Roman"/>
+          <w:b/>
+        </w:rPr>
+        <w:tab/>
+      </w:r>
+      <w:r>
+        <w:rPr>
+          <w:rFonts w:ascii="Times New Roman" w:hAnsi="Times New Roman" w:cs="Times New Roman"/>
+          <w:b/>
+        </w:rPr>
+        <w:tab/>
+      </w:r>
+      <w:r>
+        <w:rPr>
+          <w:rFonts w:ascii="Times New Roman" w:hAnsi="Times New Roman" w:cs="Times New Roman"/>
+          <w:b/>
+          <w:sz w:val="28"/>
+          <w:szCs w:val="28"/>
+        </w:rPr>
+        <w:t>F.M.:</w:t>
+      </w:r>
+      <w:r>
+        <w:rPr>
+          <w:rFonts w:ascii="Times New Roman" w:hAnsi="Times New Roman" w:cs="Times New Roman"/>
+          <w:b/>
+          <w:sz w:val="28"/>
+          <w:szCs w:val="28"/>
+        </w:rPr>
+        <w:t xml:space="preserve"> 50</w:t>
+      </w:r>
+      <w:r>
+        <w:rPr>
+          <w:rFonts w:ascii="Times New Roman" w:hAnsi="Times New Roman" w:cs="Times New Roman"/>
+          <w:b/>
+          <w:sz w:val="28"/>
+          <w:szCs w:val="28"/>
+        </w:rPr>
+        <w:t xml:space="preserve"> </w:t>
+      </w:r>
+    </w:p>
+    <w:p>
+      <w:pPr>
+        <w:pBdr>
+          <w:bottom w:val="double" w:sz="6" w:space="0" w:color="auto"/>
+        </w:pBdr>
+        <w:spacing w:after="0" w:line="240" w:lineRule="auto"/>
+        <w:rPr>
+          <w:rFonts w:ascii="Times New Roman" w:hAnsi="Times New Roman" w:cs="Times New Roman"/>
+          <w:b/>
+          <w:sz w:val="28"/>
+          <w:szCs w:val="28"/>
+        </w:rPr>
+      </w:pPr>
+      <w:r>
+        <w:rPr>
+          <w:rFonts w:ascii="Times New Roman" w:hAnsi="Times New Roman" w:cs="Times New Roman"/>
+          <w:b/>
+          <w:sz w:val="28"/>
+          <w:szCs w:val="28"/>
+        </w:rPr>
+        <w:t>Sub:</w:t>
+      </w:r>
+      <w:r>
+        <w:rPr>
+          <w:rFonts w:ascii="Times New Roman" w:hAnsi="Times New Roman" w:cs="Times New Roman"/>
+          <w:b/>
+          <w:sz w:val="28"/>
+          <w:szCs w:val="28"/>
+        </w:rPr>
+        <w:t xml:space="preserve"> </w:t>
+      </w:r>
+      <w:proofErr w:type="spellStart"/>
+      <w:r>
+        <w:rPr>
+          <w:rFonts w:ascii="Times New Roman" w:hAnsi="Times New Roman" w:cs="Times New Roman"/>
+          <w:b/>
+          <w:sz w:val="28"/>
+          <w:szCs w:val="28"/>
+        </w:rPr>
+        <w:t>Maths</w:t>
+      </w:r>
+      <w:proofErr w:type="spellEnd"/>
+    </w:p>
+    <w:tbl>
+      <w:tblPr>
+        <w:tblStyle w:val="TableGrid"/>
+        <w:tblW w:w="10492" w:type="dxa"/>
+        <w:tblInd w:w="108" w:type="dxa"/>
+        <w:tblLook w:val="04A0" w:firstRow="1" w:lastRow="0" w:firstColumn="1" w:lastColumn="0" w:noHBand="0" w:noVBand="1"/>
+      </w:tblPr>
+      <w:tblGrid>
+        <w:gridCol w:w="10492"/>
+      </w:tblGrid>
+      <w:tr>
+        <w:trPr>
+          <w:trHeight w:val="606"/>
+        </w:trPr>
+        <w:tc>
+          <w:tcPr>
+            <w:tcW w:w="10492" w:type="dxa"/>
+          </w:tcPr>
+          <w:p>
+            <w:pPr>
+              <w:spacing w:before="120"/>
+              <w:ind w:right="-653"/>
+              <w:rPr>
+                <w:rFonts w:ascii="Times New Roman" w:hAnsi="Times New Roman" w:cs="Times New Roman"/>
+                <w:b/>
+                <w:sz w:val="28"/>
+                <w:szCs w:val="28"/>
+              </w:rPr>
+            </w:pPr>
+            <w:r>
+              <w:rPr>
+                <w:rFonts w:ascii="Times New Roman" w:hAnsi="Times New Roman" w:cs="Times New Roman"/>
+                <w:b/>
+                <w:sz w:val="28"/>
+                <w:szCs w:val="28"/>
+              </w:rPr>
+              <w:t>N</w:t>
+            </w:r>
+            <w:r>
+              <w:rPr>
+                <w:rFonts w:ascii="Times New Roman" w:hAnsi="Times New Roman" w:cs="Times New Roman"/>
+                <w:b/>
+                <w:sz w:val="28"/>
+                <w:szCs w:val="28"/>
+              </w:rPr>
+              <w:t>ame</w:t>
+            </w:r>
+            <w:r>
+              <w:rPr>
+                <w:rFonts w:ascii="Times New Roman" w:hAnsi="Times New Roman" w:cs="Times New Roman"/>
+                <w:b/>
+                <w:sz w:val="28"/>
+                <w:szCs w:val="28"/>
+              </w:rPr>
+              <w:t xml:space="preserve">:                                                        </w:t>
+            </w:r>
+            <w:r>
+              <w:rPr>
+                <w:rFonts w:ascii="Times New Roman" w:hAnsi="Times New Roman" w:cs="Times New Roman"/>
+                <w:b/>
+                <w:sz w:val="28"/>
+                <w:szCs w:val="28"/>
+              </w:rPr>
+              <w:t xml:space="preserve">                  </w:t>
+            </w:r>
+            <w:r>
+              <w:rPr>
+                <w:rFonts w:ascii="Times New Roman" w:hAnsi="Times New Roman" w:cs="Times New Roman"/>
+                <w:b/>
+                <w:sz w:val="28"/>
+                <w:szCs w:val="28"/>
+              </w:rPr>
+              <w:t xml:space="preserve">  Roll No.:           Sec.:                                    </w:t>
+            </w:r>
+          </w:p>
+        </w:tc>
+      </w:tr>
+      <w:tr>
+        <w:trPr>
+          <w:trHeight w:val="1070"/>
+        </w:trPr>
+        <w:tc>
+          <w:tcPr>
+            <w:tcW w:w="10492" w:type="dxa"/>
+          </w:tcPr>
+          <w:p>
+            <w:pPr>
+              <w:ind w:left="180" w:firstLine="360"/>
+              <w:rPr>
+                <w:rFonts w:ascii="Times New Roman" w:hAnsi="Times New Roman" w:cs="Times New Roman"/>
+                <w:b/>
+                <w:sz w:val="28"/>
+                <w:szCs w:val="28"/>
+              </w:rPr>
+            </w:pPr>
+            <w:r>
+              <w:rPr>
+                <w:noProof/>
+              </w:rPr>
+              <w:pict w14:anchorId="54B41EEB">
+                <v:rect id="Rectangle 2" o:spid="_x0000_s1200" style="position:absolute;left:0;text-align:left;margin-left:427.35pt;margin-top:8.15pt;width:86.25pt;height:34.35pt;z-index:251739136;visibility:visible;mso-wrap-style:square;mso-width-percent:0;mso-height-percent:0;mso-wrap-distance-left:9pt;mso-wrap-distance-top:0;mso-wrap-distance-right:9pt;mso-wrap-distance-bottom:0;mso-position-horizontal:absolute;mso-position-horizontal-relative:text;mso-position-vertical:absolute;mso-position-vertical-relative:text;mso-width-percent:0;mso-height-percent:0;mso-width-relative:page;mso-height-relative:margin;v-text-anchor:middle" o:gfxdata="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" fillcolor="white [3201]" strokecolor="black [3213]" strokeweight="2.25pt">
+                  <v:path arrowok="t"/>
+                </v:rect>
+              </w:pict>
+            </w:r>
+            <w:r>
+              <w:rPr>
+                <w:rFonts w:ascii="Times New Roman" w:hAnsi="Times New Roman" w:cs="Times New Roman"/>
+                <w:b/>
+                <w:sz w:val="28"/>
+                <w:szCs w:val="28"/>
+              </w:rPr>
+              <w:t xml:space="preserve"> </w:t>
+            </w:r>
+          </w:p>
+          <w:p>
+            <w:pPr>
+              <w:ind w:left="180" w:firstLine="360"/>
+              <w:rPr>
+                <w:rFonts w:ascii="Times New Roman" w:hAnsi="Times New Roman" w:cs="Times New Roman"/>
+                <w:b/>
+                <w:sz w:val="28"/>
+                <w:szCs w:val="28"/>
+              </w:rPr>
+            </w:pPr>
+            <w:r>
+              <w:rPr>
+                <w:rFonts w:ascii="Times New Roman" w:hAnsi="Times New Roman" w:cs="Times New Roman"/>
+                <w:b/>
+                <w:sz w:val="28"/>
+                <w:szCs w:val="28"/>
+              </w:rPr>
+              <w:softHyphen/>
+            </w:r>
+            <w:r>
+              <w:rPr>
+                <w:rFonts w:ascii="Times New Roman" w:hAnsi="Times New Roman" w:cs="Times New Roman"/>
+                <w:b/>
+                <w:sz w:val="28"/>
+                <w:szCs w:val="28"/>
+              </w:rPr>
+              <w:softHyphen/>
+            </w:r>
+            <w:r>
+              <w:rPr>
+                <w:rFonts w:ascii="Times New Roman" w:hAnsi="Times New Roman" w:cs="Times New Roman"/>
+                <w:b/>
+                <w:sz w:val="28"/>
+                <w:szCs w:val="28"/>
+              </w:rPr>
+              <w:softHyphen/>
+            </w:r>
+            <w:r>
+              <w:rPr>
+                <w:rFonts w:ascii="Times New Roman" w:hAnsi="Times New Roman" w:cs="Times New Roman"/>
+                <w:b/>
+                <w:sz w:val="28"/>
+                <w:szCs w:val="28"/>
+              </w:rPr>
+              <w:softHyphen/>
+            </w:r>
+            <w:r>
+              <w:rPr>
+                <w:rFonts w:ascii="Times New Roman" w:hAnsi="Times New Roman" w:cs="Times New Roman"/>
+                <w:b/>
+                <w:sz w:val="28"/>
+                <w:szCs w:val="28"/>
+              </w:rPr>
+              <w:softHyphen/>
+            </w:r>
+            <w:r>
+              <w:rPr>
+                <w:rFonts w:ascii="Times New Roman" w:hAnsi="Times New Roman" w:cs="Times New Roman"/>
+                <w:b/>
+                <w:sz w:val="28"/>
+                <w:szCs w:val="28"/>
+              </w:rPr>
+              <w:softHyphen/>
+            </w:r>
+            <w:r>
+              <w:rPr>
+                <w:rFonts w:ascii="Times New Roman" w:hAnsi="Times New Roman" w:cs="Times New Roman"/>
+                <w:b/>
+                <w:sz w:val="28"/>
+                <w:szCs w:val="28"/>
+              </w:rPr>
+              <w:softHyphen/>
+            </w:r>
+            <w:r>
+              <w:rPr>
+                <w:rFonts w:ascii="Times New Roman" w:hAnsi="Times New Roman" w:cs="Times New Roman"/>
+                <w:b/>
+                <w:sz w:val="28"/>
+                <w:szCs w:val="28"/>
+              </w:rPr>
+              <w:softHyphen/>
+            </w:r>
+            <w:r>
+              <w:rPr>
+                <w:rFonts w:ascii="Times New Roman" w:hAnsi="Times New Roman" w:cs="Times New Roman"/>
+                <w:b/>
+                <w:sz w:val="28"/>
+                <w:szCs w:val="28"/>
+              </w:rPr>
+              <w:softHyphen/>
+            </w:r>
+            <w:r>
+              <w:rPr>
+                <w:rFonts w:ascii="Times New Roman" w:hAnsi="Times New Roman" w:cs="Times New Roman"/>
+                <w:b/>
+                <w:sz w:val="28"/>
+                <w:szCs w:val="28"/>
+              </w:rPr>
+              <w:softHyphen/>
+            </w:r>
+            <w:r>
+              <w:rPr>
+                <w:rFonts w:ascii="Times New Roman" w:hAnsi="Times New Roman" w:cs="Times New Roman"/>
+                <w:b/>
+                <w:sz w:val="28"/>
+                <w:szCs w:val="28"/>
+              </w:rPr>
+              <w:softHyphen/>
+            </w:r>
+            <w:r>
+              <w:rPr>
+                <w:rFonts w:ascii="Times New Roman" w:hAnsi="Times New Roman" w:cs="Times New Roman"/>
+                <w:b/>
+                <w:sz w:val="28"/>
+                <w:szCs w:val="28"/>
+              </w:rPr>
+              <w:softHyphen/>
+              <w:t xml:space="preserve"> ________________                </w:t>
+            </w:r>
+            <w:r>
+              <w:rPr>
+                <w:rFonts w:ascii="Times New Roman" w:hAnsi="Times New Roman" w:cs="Times New Roman"/>
+                <w:b/>
+                <w:sz w:val="28"/>
+                <w:szCs w:val="28"/>
+              </w:rPr>
+              <w:t xml:space="preserve">      ______________    </w:t>
+            </w:r>
+            <w:r>
+              <w:rPr>
+                <w:rFonts w:ascii="Times New Roman" w:hAnsi="Times New Roman" w:cs="Times New Roman"/>
+                <w:b/>
+                <w:sz w:val="28"/>
+                <w:szCs w:val="28"/>
+              </w:rPr>
+              <w:t>OBT.MARKS:</w:t>
+            </w:r>
+          </w:p>
+          <w:p>
+            <w:pPr>
+              <w:ind w:left="180" w:firstLine="360"/>
+              <w:rPr>
+                <w:rFonts w:ascii="Times New Roman" w:hAnsi="Times New Roman" w:cs="Times New Roman"/>
+                <w:b/>
+                <w:sz w:val="28"/>
+                <w:szCs w:val="28"/>
+              </w:rPr>
+            </w:pPr>
+            <w:r>
+              <w:rPr>
+                <w:rFonts w:ascii="Times New Roman" w:hAnsi="Times New Roman" w:cs="Times New Roman"/>
+                <w:b/>
+                <w:sz w:val="28"/>
+                <w:szCs w:val="28"/>
+              </w:rPr>
+              <w:t xml:space="preserve">    </w:t>
+            </w:r>
+            <w:r>
+              <w:rPr>
+                <w:rFonts w:ascii="Times New Roman" w:hAnsi="Times New Roman" w:cs="Times New Roman"/>
+                <w:b/>
+                <w:sz w:val="28"/>
+                <w:szCs w:val="28"/>
+              </w:rPr>
+              <w:t xml:space="preserve">INVIGILATOR </w:t>
+            </w:r>
+            <w:r>
+              <w:rPr>
+                <w:rFonts w:ascii="Times New Roman" w:hAnsi="Times New Roman" w:cs="Times New Roman"/>
+                <w:b/>
+                <w:sz w:val="28"/>
+                <w:szCs w:val="28"/>
+              </w:rPr>
+              <w:t xml:space="preserve">                         </w:t>
+            </w:r>
+            <w:r>
+              <w:rPr>
+                <w:rFonts w:ascii="Times New Roman" w:hAnsi="Times New Roman" w:cs="Times New Roman"/>
+                <w:b/>
+                <w:sz w:val="28"/>
+                <w:szCs w:val="28"/>
+              </w:rPr>
+              <w:t xml:space="preserve"> EXAMINER</w:t>
+            </w:r>
+          </w:p>
+        </w:tc>
+      </w:tr>
+    </w:tbl>
     <w:p>
       <w:pPr>
         <w:tabs>
@@ -160,7 +804,7 @@
           <w:noProof/>
         </w:rPr>
         <w:drawing>
-          <wp:anchor distT="0" distB="0" distL="114300" distR="114300" simplePos="0" relativeHeight="251699200" behindDoc="1" locked="0" layoutInCell="1" allowOverlap="1" wp14:anchorId="562A1B3F" wp14:editId="28641DA0">
+          <wp:anchor distT="0" distB="0" distL="114300" distR="114300" simplePos="0" relativeHeight="251699200" behindDoc="1" locked="0" layoutInCell="1" allowOverlap="1" wp14:anchorId="14418C18" wp14:editId="31A8414C">
             <wp:simplePos x="0" y="0"/>
             <wp:positionH relativeFrom="column">
               <wp:posOffset>75082</wp:posOffset>
@@ -294,6 +938,25 @@
           <w:szCs w:val="34"/>
         </w:rPr>
         <w:tab/>
+      </w:r>
+      <w:r>
+        <w:rPr>
+          <w:rFonts w:ascii="Times New Roman" w:hAnsi="Times New Roman" w:cs="Times New Roman"/>
+          <w:b/>
+          <w:bCs/>
+          <w:sz w:val="34"/>
+          <w:szCs w:val="34"/>
+        </w:rPr>
+        <w:tab/>
+      </w:r>
+      <w:r>
+        <w:rPr>
+          <w:rFonts w:ascii="Times New Roman" w:hAnsi="Times New Roman" w:cs="Times New Roman"/>
+          <w:b/>
+          <w:bCs/>
+          <w:sz w:val="34"/>
+          <w:szCs w:val="34"/>
+        </w:rPr>
         <w:t>(2)</w:t>
       </w:r>
     </w:p>
@@ -317,7 +980,7 @@
           <w:noProof/>
         </w:rPr>
         <w:drawing>
-          <wp:anchor distT="0" distB="0" distL="114300" distR="114300" simplePos="0" relativeHeight="251704320" behindDoc="1" locked="0" layoutInCell="1" allowOverlap="1" wp14:anchorId="5CC3AE77" wp14:editId="5A08EC43">
+          <wp:anchor distT="0" distB="0" distL="114300" distR="114300" simplePos="0" relativeHeight="251704320" behindDoc="1" locked="0" layoutInCell="1" allowOverlap="1" wp14:anchorId="1EDDCC84" wp14:editId="3DFB9781">
             <wp:simplePos x="0" y="0"/>
             <wp:positionH relativeFrom="column">
               <wp:posOffset>4090594</wp:posOffset>
@@ -426,7 +1089,7 @@
           <w:noProof/>
         </w:rPr>
         <w:drawing>
-          <wp:anchor distT="0" distB="0" distL="114300" distR="114300" simplePos="0" relativeHeight="251702272" behindDoc="1" locked="0" layoutInCell="1" allowOverlap="1" wp14:anchorId="32D30BFF" wp14:editId="65800DAD">
+          <wp:anchor distT="0" distB="0" distL="114300" distR="114300" simplePos="0" relativeHeight="251702272" behindDoc="1" locked="0" layoutInCell="1" allowOverlap="1" wp14:anchorId="77F00880" wp14:editId="4E831222">
             <wp:simplePos x="0" y="0"/>
             <wp:positionH relativeFrom="column">
               <wp:posOffset>3123895</wp:posOffset>
@@ -493,7 +1156,7 @@
           <w:noProof/>
         </w:rPr>
         <w:drawing>
-          <wp:anchor distT="0" distB="0" distL="114300" distR="114300" simplePos="0" relativeHeight="251701248" behindDoc="1" locked="0" layoutInCell="1" allowOverlap="1" wp14:anchorId="0E920D29" wp14:editId="140F87A2">
+          <wp:anchor distT="0" distB="0" distL="114300" distR="114300" simplePos="0" relativeHeight="251701248" behindDoc="1" locked="0" layoutInCell="1" allowOverlap="1" wp14:anchorId="155B711B" wp14:editId="700EC89C">
             <wp:simplePos x="0" y="0"/>
             <wp:positionH relativeFrom="column">
               <wp:posOffset>1464945</wp:posOffset>
@@ -583,7 +1246,7 @@
           <w:sz w:val="34"/>
           <w:szCs w:val="34"/>
         </w:rPr>
-        <w:pict>
+        <w:pict w14:anchorId="02330488">
           <v:rect id="_x0000_s1165" style="position:absolute;left:0;text-align:left;margin-left:297.1pt;margin-top:22.05pt;width:41.05pt;height:24.75pt;z-index:251709440"/>
         </w:pict>
       </w:r>
@@ -596,7 +1259,7 @@
           <w:sz w:val="34"/>
           <w:szCs w:val="34"/>
         </w:rPr>
-        <w:pict>
+        <w:pict w14:anchorId="7A41929F">
           <v:rect id="_x0000_s1164" style="position:absolute;left:0;text-align:left;margin-left:407.75pt;margin-top:22.05pt;width:41.05pt;height:24.75pt;z-index:251708416"/>
         </w:pict>
       </w:r>
@@ -609,7 +1272,7 @@
           <w:sz w:val="34"/>
           <w:szCs w:val="34"/>
         </w:rPr>
-        <w:pict>
+        <w:pict w14:anchorId="40A2C6F7">
           <v:rect id="_x0000_s1162" style="position:absolute;left:0;text-align:left;margin-left:140.7pt;margin-top:22.05pt;width:41.05pt;height:24.75pt;z-index:251706368"/>
         </w:pict>
       </w:r>
@@ -622,7 +1285,7 @@
           <w:sz w:val="34"/>
           <w:szCs w:val="34"/>
         </w:rPr>
-        <w:pict>
+        <w:pict w14:anchorId="3FB7BD2F">
           <v:rect id="_x0000_s1161" style="position:absolute;left:0;text-align:left;margin-left:57.05pt;margin-top:22.05pt;width:41.05pt;height:24.75pt;z-index:251705344"/>
         </w:pict>
       </w:r>
@@ -684,7 +1347,7 @@
           <w:sz w:val="34"/>
           <w:szCs w:val="34"/>
         </w:rPr>
-        <w:pict>
+        <w:pict w14:anchorId="06E18A8C">
           <v:oval id="_x0000_s1131" style="position:absolute;left:0;text-align:left;margin-left:345.8pt;margin-top:46.4pt;width:25.95pt;height:34.55pt;z-index:251668480"/>
         </w:pict>
       </w:r>
@@ -697,7 +1360,7 @@
           <w:sz w:val="34"/>
           <w:szCs w:val="34"/>
         </w:rPr>
-        <w:pict>
+        <w:pict w14:anchorId="158CC181">
           <v:oval id="_x0000_s1130" style="position:absolute;left:0;text-align:left;margin-left:312.2pt;margin-top:46.4pt;width:25.95pt;height:34.55pt;z-index:251667456"/>
         </w:pict>
       </w:r>
@@ -710,7 +1373,7 @@
           <w:sz w:val="34"/>
           <w:szCs w:val="34"/>
         </w:rPr>
-        <w:pict>
+        <w:pict w14:anchorId="53E81E85">
           <v:oval id="_x0000_s1127" style="position:absolute;left:0;text-align:left;margin-left:208.1pt;margin-top:46.4pt;width:25.95pt;height:34.55pt;z-index:251664384"/>
         </w:pict>
       </w:r>
@@ -723,7 +1386,7 @@
           <w:sz w:val="34"/>
           <w:szCs w:val="34"/>
         </w:rPr>
-        <w:pict>
+        <w:pict w14:anchorId="0AE7B80D">
           <v:oval id="_x0000_s1128" style="position:absolute;left:0;text-align:left;margin-left:245.05pt;margin-top:46.4pt;width:25.95pt;height:34.55pt;z-index:251665408"/>
         </w:pict>
       </w:r>
@@ -736,7 +1399,7 @@
           <w:sz w:val="34"/>
           <w:szCs w:val="34"/>
         </w:rPr>
-        <w:pict>
+        <w:pict w14:anchorId="768C7521">
           <v:rect id="_x0000_s1132" style="position:absolute;left:0;text-align:left;margin-left:399.95pt;margin-top:41pt;width:47.25pt;height:34.55pt;z-index:251669504"/>
         </w:pict>
       </w:r>
@@ -749,7 +1412,7 @@
           <w:sz w:val="34"/>
           <w:szCs w:val="34"/>
         </w:rPr>
-        <w:pict>
+        <w:pict w14:anchorId="05766BDA">
           <v:oval id="_x0000_s1129" style="position:absolute;left:0;text-align:left;margin-left:277.8pt;margin-top:46.4pt;width:25.95pt;height:34.55pt;z-index:251666432"/>
         </w:pict>
       </w:r>
@@ -762,7 +1425,7 @@
           <w:sz w:val="34"/>
           <w:szCs w:val="34"/>
         </w:rPr>
-        <w:pict>
+        <w:pict w14:anchorId="2B143D39">
           <v:oval id="_x0000_s1126" style="position:absolute;left:0;text-align:left;margin-left:175.25pt;margin-top:46.4pt;width:25.95pt;height:34.55pt;z-index:251663360"/>
         </w:pict>
       </w:r>
@@ -775,7 +1438,7 @@
           <w:sz w:val="34"/>
           <w:szCs w:val="34"/>
         </w:rPr>
-        <w:pict>
+        <w:pict w14:anchorId="427D81EF">
           <v:oval id="_x0000_s1124" style="position:absolute;left:0;text-align:left;margin-left:104.4pt;margin-top:46.4pt;width:25.95pt;height:34.55pt;z-index:251661312"/>
         </w:pict>
       </w:r>
@@ -788,7 +1451,7 @@
           <w:sz w:val="34"/>
           <w:szCs w:val="34"/>
         </w:rPr>
-        <w:pict>
+        <w:pict w14:anchorId="63EE7993">
           <v:oval id="_x0000_s1125" style="position:absolute;left:0;text-align:left;margin-left:140.7pt;margin-top:46.4pt;width:25.95pt;height:34.55pt;z-index:251662336"/>
         </w:pict>
       </w:r>
@@ -801,7 +1464,7 @@
           <w:sz w:val="34"/>
           <w:szCs w:val="34"/>
         </w:rPr>
-        <w:pict>
+        <w:pict w14:anchorId="4EBAEEBE">
           <v:oval id="_x0000_s1123" style="position:absolute;left:0;text-align:left;margin-left:72.15pt;margin-top:46.4pt;width:25.95pt;height:34.55pt;z-index:251660288"/>
         </w:pict>
       </w:r>
@@ -814,7 +1477,7 @@
           <w:sz w:val="34"/>
           <w:szCs w:val="34"/>
         </w:rPr>
-        <w:pict>
+        <w:pict w14:anchorId="7465CFE7">
           <v:oval id="_x0000_s1122" style="position:absolute;left:0;text-align:left;margin-left:35.85pt;margin-top:46.4pt;width:25.95pt;height:34.55pt;z-index:251659264"/>
         </w:pict>
       </w:r>
@@ -848,6 +1511,25 @@
           <w:szCs w:val="34"/>
         </w:rPr>
         <w:tab/>
+      </w:r>
+      <w:r>
+        <w:rPr>
+          <w:rFonts w:ascii="Times New Roman" w:hAnsi="Times New Roman" w:cs="Times New Roman"/>
+          <w:b/>
+          <w:bCs/>
+          <w:sz w:val="34"/>
+          <w:szCs w:val="34"/>
+        </w:rPr>
+        <w:tab/>
+      </w:r>
+      <w:r>
+        <w:rPr>
+          <w:rFonts w:ascii="Times New Roman" w:hAnsi="Times New Roman" w:cs="Times New Roman"/>
+          <w:b/>
+          <w:bCs/>
+          <w:sz w:val="34"/>
+          <w:szCs w:val="34"/>
+        </w:rPr>
         <w:t>(5)</w:t>
       </w:r>
     </w:p>
@@ -944,7 +1626,7 @@
           <w:sz w:val="34"/>
           <w:szCs w:val="34"/>
         </w:rPr>
-        <w:pict>
+        <w:pict w14:anchorId="00E5CBCE">
           <v:rect id="_x0000_s1144" style="position:absolute;left:0;text-align:left;margin-left:403.35pt;margin-top:5.35pt;width:47.25pt;height:34.55pt;z-index:251681792"/>
         </w:pict>
       </w:r>
@@ -957,7 +1639,7 @@
           <w:sz w:val="34"/>
           <w:szCs w:val="34"/>
         </w:rPr>
-        <w:pict>
+        <w:pict w14:anchorId="0AC84D1F">
           <v:shapetype id="_x0000_t12" coordsize="21600,21600" o:spt="12" path="m10800,l8280,8259,,8259r6720,5146l4200,21600r6600,-5019l17400,21600,14880,13405,21600,8259r-8280,xe">
             <v:stroke joinstyle="miter"/>
             <v:path gradientshapeok="t" o:connecttype="custom" o:connectlocs="10800,0;0,8259;4200,21600;17400,21600;21600,8259" textboxrect="6720,8259,14880,15628"/>
@@ -974,7 +1656,7 @@
           <w:sz w:val="34"/>
           <w:szCs w:val="34"/>
         </w:rPr>
-        <w:pict>
+        <w:pict w14:anchorId="414342FA">
           <v:shape id="_x0000_s1133" type="#_x0000_t12" style="position:absolute;left:0;text-align:left;margin-left:36.45pt;margin-top:4.75pt;width:25.95pt;height:35.15pt;z-index:251670528"/>
         </w:pict>
       </w:r>
@@ -987,7 +1669,7 @@
           <w:sz w:val="34"/>
           <w:szCs w:val="34"/>
         </w:rPr>
-        <w:pict>
+        <w:pict w14:anchorId="4C6D564F">
           <v:shape id="_x0000_s1134" type="#_x0000_t12" style="position:absolute;left:0;text-align:left;margin-left:67.35pt;margin-top:4.75pt;width:25.95pt;height:35.15pt;z-index:251671552"/>
         </w:pict>
       </w:r>
@@ -1000,7 +1682,7 @@
           <w:sz w:val="34"/>
           <w:szCs w:val="34"/>
         </w:rPr>
-        <w:pict>
+        <w:pict w14:anchorId="199502FF">
           <v:shape id="_x0000_s1135" type="#_x0000_t12" style="position:absolute;left:0;text-align:left;margin-left:99.45pt;margin-top:4.75pt;width:25.95pt;height:35.15pt;z-index:251672576"/>
         </w:pict>
       </w:r>
@@ -1013,7 +1695,7 @@
           <w:sz w:val="34"/>
           <w:szCs w:val="34"/>
         </w:rPr>
-        <w:pict>
+        <w:pict w14:anchorId="04A0B281">
           <v:shape id="_x0000_s1136" type="#_x0000_t12" style="position:absolute;left:0;text-align:left;margin-left:129.15pt;margin-top:4.75pt;width:25.95pt;height:35.15pt;z-index:251673600"/>
         </w:pict>
       </w:r>
@@ -1026,7 +1708,7 @@
           <w:sz w:val="34"/>
           <w:szCs w:val="34"/>
         </w:rPr>
-        <w:pict>
+        <w:pict w14:anchorId="23ECA561">
           <v:shape id="_x0000_s1137" type="#_x0000_t12" style="position:absolute;left:0;text-align:left;margin-left:161.1pt;margin-top:4.75pt;width:25.95pt;height:35.15pt;z-index:251674624"/>
         </w:pict>
       </w:r>
@@ -1039,7 +1721,7 @@
           <w:sz w:val="34"/>
           <w:szCs w:val="34"/>
         </w:rPr>
-        <w:pict>
+        <w:pict w14:anchorId="48913BA7">
           <v:shape id="_x0000_s1138" type="#_x0000_t12" style="position:absolute;left:0;text-align:left;margin-left:192.6pt;margin-top:4.75pt;width:25.95pt;height:35.15pt;z-index:251675648"/>
         </w:pict>
       </w:r>
@@ -1052,7 +1734,7 @@
           <w:sz w:val="34"/>
           <w:szCs w:val="34"/>
         </w:rPr>
-        <w:pict>
+        <w:pict w14:anchorId="06AA3F1A">
           <v:shape id="_x0000_s1139" type="#_x0000_t12" style="position:absolute;left:0;text-align:left;margin-left:223.5pt;margin-top:4.75pt;width:25.95pt;height:35.15pt;z-index:251676672"/>
         </w:pict>
       </w:r>
@@ -1065,7 +1747,7 @@
           <w:sz w:val="34"/>
           <w:szCs w:val="34"/>
         </w:rPr>
-        <w:pict>
+        <w:pict w14:anchorId="4C437C38">
           <v:shape id="_x0000_s1140" type="#_x0000_t12" style="position:absolute;left:0;text-align:left;margin-left:255.6pt;margin-top:4.75pt;width:25.95pt;height:35.15pt;z-index:251677696"/>
         </w:pict>
       </w:r>
@@ -1078,7 +1760,7 @@
           <w:sz w:val="34"/>
           <w:szCs w:val="34"/>
         </w:rPr>
-        <w:pict>
+        <w:pict w14:anchorId="54015DE3">
           <v:shape id="_x0000_s1141" type="#_x0000_t12" style="position:absolute;left:0;text-align:left;margin-left:286.25pt;margin-top:4.75pt;width:25.95pt;height:35.15pt;z-index:251678720"/>
         </w:pict>
       </w:r>
@@ -1091,7 +1773,7 @@
           <w:sz w:val="34"/>
           <w:szCs w:val="34"/>
         </w:rPr>
-        <w:pict>
+        <w:pict w14:anchorId="537BBCBC">
           <v:shape id="_x0000_s1142" type="#_x0000_t12" style="position:absolute;left:0;text-align:left;margin-left:317.75pt;margin-top:4.75pt;width:25.95pt;height:35.15pt;z-index:251679744"/>
         </w:pict>
       </w:r>
@@ -1104,7 +1786,7 @@
           <w:sz w:val="34"/>
           <w:szCs w:val="34"/>
         </w:rPr>
-        <w:pict>
+        <w:pict w14:anchorId="4D044805">
           <v:shape id="_x0000_s1143" type="#_x0000_t12" style="position:absolute;left:0;text-align:left;margin-left:348.65pt;margin-top:4.75pt;width:25.95pt;height:35.15pt;z-index:251680768"/>
         </w:pict>
       </w:r>
@@ -1202,7 +1884,7 @@
           <w:sz w:val="34"/>
           <w:szCs w:val="34"/>
         </w:rPr>
-        <w:pict>
+        <w:pict w14:anchorId="384BCBD9">
           <v:shapetype id="_x0000_t74" coordsize="21600,21600" o:spt="74" path="m10860,2187c10451,1746,9529,1018,9015,730,7865,152,6685,,5415,,4175,152,2995,575,1967,1305,1150,2187,575,3222,242,4220,,5410,242,6560,575,7597l10860,21600,20995,7597v485,-1037,605,-2187,485,-3377c21115,3222,20420,2187,19632,1305,18575,575,17425,152,16275,,15005,,13735,152,12705,730v-529,288,-1451,1016,-1845,1457xe">
             <v:stroke joinstyle="miter"/>
             <v:path gradientshapeok="t" o:connecttype="custom" o:connectlocs="10860,2187;2928,10800;10860,21600;18672,10800" o:connectangles="270,180,90,0" textboxrect="5037,2277,16557,13677"/>
@@ -1219,7 +1901,7 @@
           <w:sz w:val="34"/>
           <w:szCs w:val="34"/>
         </w:rPr>
-        <w:pict>
+        <w:pict w14:anchorId="4ED80A1D">
           <v:shape id="_x0000_s1152" type="#_x0000_t74" style="position:absolute;left:0;text-align:left;margin-left:266.8pt;margin-top:6.6pt;width:34pt;height:26pt;z-index:251689984"/>
         </w:pict>
       </w:r>
@@ -1232,7 +1914,7 @@
           <w:sz w:val="34"/>
           <w:szCs w:val="34"/>
         </w:rPr>
-        <w:pict>
+        <w:pict w14:anchorId="5108E2E9">
           <v:shape id="_x0000_s1151" type="#_x0000_t74" style="position:absolute;left:0;text-align:left;margin-left:214.75pt;margin-top:6.6pt;width:34pt;height:26pt;z-index:251688960"/>
         </w:pict>
       </w:r>
@@ -1245,7 +1927,7 @@
           <w:sz w:val="34"/>
           <w:szCs w:val="34"/>
         </w:rPr>
-        <w:pict>
+        <w:pict w14:anchorId="5CF5DF75">
           <v:shape id="_x0000_s1150" type="#_x0000_t74" style="position:absolute;left:0;text-align:left;margin-left:162.1pt;margin-top:6.6pt;width:34pt;height:26pt;z-index:251687936"/>
         </w:pict>
       </w:r>
@@ -1258,7 +1940,7 @@
           <w:sz w:val="34"/>
           <w:szCs w:val="34"/>
         </w:rPr>
-        <w:pict>
+        <w:pict w14:anchorId="5F8A6B09">
           <v:shape id="_x0000_s1149" type="#_x0000_t74" style="position:absolute;left:0;text-align:left;margin-left:107.65pt;margin-top:6.6pt;width:34pt;height:26pt;z-index:251686912"/>
         </w:pict>
       </w:r>
@@ -1271,7 +1953,7 @@
           <w:sz w:val="34"/>
           <w:szCs w:val="34"/>
         </w:rPr>
-        <w:pict>
+        <w:pict w14:anchorId="5C3928CF">
           <v:shape id="_x0000_s1148" type="#_x0000_t74" style="position:absolute;left:0;text-align:left;margin-left:53.3pt;margin-top:6.6pt;width:34pt;height:26pt;z-index:251685888"/>
         </w:pict>
       </w:r>
@@ -1284,7 +1966,7 @@
           <w:sz w:val="34"/>
           <w:szCs w:val="34"/>
         </w:rPr>
-        <w:pict>
+        <w:pict w14:anchorId="17DF86A9">
           <v:shape id="_x0000_s1147" type="#_x0000_t74" style="position:absolute;left:0;text-align:left;margin-left:-.55pt;margin-top:6.6pt;width:34pt;height:26pt;z-index:251684864"/>
         </w:pict>
       </w:r>
@@ -1297,7 +1979,7 @@
           <w:sz w:val="34"/>
           <w:szCs w:val="34"/>
         </w:rPr>
-        <w:pict>
+        <w:pict w14:anchorId="753DC5BA">
           <v:rect id="_x0000_s1146" style="position:absolute;left:0;text-align:left;margin-left:399.95pt;margin-top:9pt;width:47.25pt;height:34.55pt;z-index:251683840"/>
         </w:pict>
       </w:r>
@@ -1328,7 +2010,7 @@
           <w:sz w:val="34"/>
           <w:szCs w:val="34"/>
         </w:rPr>
-        <w:pict>
+        <w:pict w14:anchorId="5DD76395">
           <v:shape id="_x0000_s1157" type="#_x0000_t74" style="position:absolute;left:0;text-align:left;margin-left:185.95pt;margin-top:15.7pt;width:34pt;height:26pt;z-index:251695104"/>
         </w:pict>
       </w:r>
@@ -1341,7 +2023,7 @@
           <w:sz w:val="34"/>
           <w:szCs w:val="34"/>
         </w:rPr>
-        <w:pict>
+        <w:pict w14:anchorId="2B144470">
           <v:shape id="_x0000_s1156" type="#_x0000_t74" style="position:absolute;left:0;text-align:left;margin-left:133.9pt;margin-top:15.7pt;width:34pt;height:26pt;z-index:251694080"/>
         </w:pict>
       </w:r>
@@ -1354,7 +2036,7 @@
           <w:sz w:val="34"/>
           <w:szCs w:val="34"/>
         </w:rPr>
-        <w:pict>
+        <w:pict w14:anchorId="43925973">
           <v:shape id="_x0000_s1155" type="#_x0000_t74" style="position:absolute;left:0;text-align:left;margin-left:79.1pt;margin-top:15.7pt;width:34pt;height:26pt;z-index:251693056"/>
         </w:pict>
       </w:r>
@@ -1367,7 +2049,7 @@
           <w:sz w:val="34"/>
           <w:szCs w:val="34"/>
         </w:rPr>
-        <w:pict>
+        <w:pict w14:anchorId="607E65AB">
           <v:shape id="_x0000_s1154" type="#_x0000_t74" style="position:absolute;left:0;text-align:left;margin-left:24.65pt;margin-top:15.7pt;width:34pt;height:26pt;z-index:251692032"/>
         </w:pict>
       </w:r>
@@ -1380,7 +2062,7 @@
           <w:sz w:val="34"/>
           <w:szCs w:val="34"/>
         </w:rPr>
-        <w:pict>
+        <w:pict w14:anchorId="6C0F499A">
           <v:shape id="_x0000_s1160" type="#_x0000_t74" style="position:absolute;left:0;text-align:left;margin-left:343.7pt;margin-top:15.7pt;width:34pt;height:26pt;z-index:251698176"/>
         </w:pict>
       </w:r>
@@ -1393,7 +2075,7 @@
           <w:sz w:val="34"/>
           <w:szCs w:val="34"/>
         </w:rPr>
-        <w:pict>
+        <w:pict w14:anchorId="21879C26">
           <v:shape id="_x0000_s1159" type="#_x0000_t74" style="position:absolute;left:0;text-align:left;margin-left:291.45pt;margin-top:15.7pt;width:34pt;height:26pt;z-index:251697152"/>
         </w:pict>
       </w:r>
@@ -1406,7 +2088,7 @@
           <w:sz w:val="34"/>
           <w:szCs w:val="34"/>
         </w:rPr>
-        <w:pict>
+        <w:pict w14:anchorId="6A7E1360">
           <v:shape id="_x0000_s1158" type="#_x0000_t74" style="position:absolute;left:0;text-align:left;margin-left:240pt;margin-top:15.7pt;width:34pt;height:26pt;z-index:251696128"/>
         </w:pict>
       </w:r>
@@ -1444,38 +2126,23 @@
     </w:p>
     <w:p>
       <w:pPr>
-        <w:tabs>
-          <w:tab w:val="left" w:pos="5345"/>
-        </w:tabs>
-        <w:spacing w:line="480" w:lineRule="auto"/>
-        <w:ind w:left="1080" w:hanging="1080"/>
-        <w:rPr>
-          <w:rFonts w:ascii="Times New Roman" w:hAnsi="Times New Roman" w:cs="Times New Roman"/>
-          <w:b/>
-          <w:bCs/>
-          <w:sz w:val="34"/>
-          <w:szCs w:val="34"/>
-        </w:rPr>
-      </w:pPr>
-      <w:r>
-        <w:rPr>
-          <w:rFonts w:ascii="Times New Roman" w:hAnsi="Times New Roman" w:cs="Times New Roman"/>
-          <w:b/>
-          <w:bCs/>
-          <w:sz w:val="34"/>
-          <w:szCs w:val="34"/>
-        </w:rPr>
-        <w:tab/>
-      </w:r>
-      <w:r>
-        <w:rPr>
-          <w:rFonts w:ascii="Times New Roman" w:hAnsi="Times New Roman" w:cs="Times New Roman"/>
-          <w:b/>
-          <w:bCs/>
-          <w:sz w:val="34"/>
-          <w:szCs w:val="34"/>
-        </w:rPr>
-        <w:tab/>
+        <w:rPr>
+          <w:rFonts w:ascii="Times New Roman" w:hAnsi="Times New Roman" w:cs="Times New Roman"/>
+          <w:b/>
+          <w:bCs/>
+          <w:sz w:val="34"/>
+          <w:szCs w:val="34"/>
+        </w:rPr>
+      </w:pPr>
+      <w:r>
+        <w:rPr>
+          <w:rFonts w:ascii="Times New Roman" w:hAnsi="Times New Roman" w:cs="Times New Roman"/>
+          <w:b/>
+          <w:bCs/>
+          <w:sz w:val="34"/>
+          <w:szCs w:val="34"/>
+        </w:rPr>
+        <w:br w:type="page"/>
       </w:r>
     </w:p>
     <w:p>
@@ -1500,7 +2167,7 @@
         </w:rPr>
         <w:lastRenderedPageBreak/>
         <w:drawing>
-          <wp:anchor distT="0" distB="0" distL="114300" distR="114300" simplePos="0" relativeHeight="251712512" behindDoc="1" locked="0" layoutInCell="1" allowOverlap="1" wp14:anchorId="3D48A9C8" wp14:editId="27A62FEE">
+          <wp:anchor distT="0" distB="0" distL="114300" distR="114300" simplePos="0" relativeHeight="251712512" behindDoc="1" locked="0" layoutInCell="1" allowOverlap="1" wp14:anchorId="01BA4536" wp14:editId="61FDDB58">
             <wp:simplePos x="0" y="0"/>
             <wp:positionH relativeFrom="column">
               <wp:posOffset>3926840</wp:posOffset>
@@ -1570,7 +2237,7 @@
           <w:noProof/>
         </w:rPr>
         <w:drawing>
-          <wp:anchor distT="0" distB="0" distL="114300" distR="114300" simplePos="0" relativeHeight="251710464" behindDoc="1" locked="0" layoutInCell="1" allowOverlap="1" wp14:anchorId="5D176098" wp14:editId="64E1961C">
+          <wp:anchor distT="0" distB="0" distL="114300" distR="114300" simplePos="0" relativeHeight="251710464" behindDoc="1" locked="0" layoutInCell="1" allowOverlap="1" wp14:anchorId="62D497AF" wp14:editId="10CC07D1">
             <wp:simplePos x="0" y="0"/>
             <wp:positionH relativeFrom="column">
               <wp:posOffset>561975</wp:posOffset>
@@ -1665,6 +2332,25 @@
           <w:szCs w:val="34"/>
         </w:rPr>
         <w:tab/>
+      </w:r>
+      <w:r>
+        <w:rPr>
+          <w:rFonts w:ascii="Times New Roman" w:hAnsi="Times New Roman" w:cs="Times New Roman"/>
+          <w:b/>
+          <w:bCs/>
+          <w:sz w:val="34"/>
+          <w:szCs w:val="34"/>
+        </w:rPr>
+        <w:tab/>
+      </w:r>
+      <w:r>
+        <w:rPr>
+          <w:rFonts w:ascii="Times New Roman" w:hAnsi="Times New Roman" w:cs="Times New Roman"/>
+          <w:b/>
+          <w:bCs/>
+          <w:sz w:val="34"/>
+          <w:szCs w:val="34"/>
+        </w:rPr>
         <w:t>(4)</w:t>
       </w:r>
     </w:p>
@@ -1707,7 +2393,7 @@
           <w:noProof/>
         </w:rPr>
         <w:drawing>
-          <wp:anchor distT="0" distB="0" distL="114300" distR="114300" simplePos="0" relativeHeight="251714560" behindDoc="1" locked="0" layoutInCell="1" allowOverlap="1" wp14:anchorId="1649E97D" wp14:editId="2C8F0E31">
+          <wp:anchor distT="0" distB="0" distL="114300" distR="114300" simplePos="0" relativeHeight="251714560" behindDoc="1" locked="0" layoutInCell="1" allowOverlap="1" wp14:anchorId="7E549E56" wp14:editId="0F4B390A">
             <wp:simplePos x="0" y="0"/>
             <wp:positionH relativeFrom="column">
               <wp:posOffset>561975</wp:posOffset>
@@ -1777,7 +2463,7 @@
           <w:noProof/>
         </w:rPr>
         <w:drawing>
-          <wp:anchor distT="0" distB="0" distL="114300" distR="114300" simplePos="0" relativeHeight="251715584" behindDoc="1" locked="0" layoutInCell="1" allowOverlap="1" wp14:anchorId="5B693D38" wp14:editId="6F5E78B7">
+          <wp:anchor distT="0" distB="0" distL="114300" distR="114300" simplePos="0" relativeHeight="251715584" behindDoc="1" locked="0" layoutInCell="1" allowOverlap="1" wp14:anchorId="53D7E868" wp14:editId="1CFBCB54">
             <wp:simplePos x="0" y="0"/>
             <wp:positionH relativeFrom="column">
               <wp:posOffset>3926840</wp:posOffset>
@@ -2021,7 +2707,7 @@
           <w:sz w:val="34"/>
           <w:szCs w:val="34"/>
         </w:rPr>
-        <w:pict>
+        <w:pict w14:anchorId="02B41E6D">
           <v:rect id="_x0000_s1167" style="position:absolute;left:0;text-align:left;margin-left:67pt;margin-top:40.7pt;width:381.85pt;height:55.3pt;z-index:251716608"/>
         </w:pict>
       </w:r>
@@ -2064,6 +2750,25 @@
           <w:szCs w:val="34"/>
         </w:rPr>
         <w:tab/>
+      </w:r>
+      <w:r>
+        <w:rPr>
+          <w:rFonts w:ascii="Times New Roman" w:hAnsi="Times New Roman" w:cs="Times New Roman"/>
+          <w:b/>
+          <w:bCs/>
+          <w:sz w:val="34"/>
+          <w:szCs w:val="34"/>
+        </w:rPr>
+        <w:tab/>
+      </w:r>
+      <w:r>
+        <w:rPr>
+          <w:rFonts w:ascii="Times New Roman" w:hAnsi="Times New Roman" w:cs="Times New Roman"/>
+          <w:b/>
+          <w:bCs/>
+          <w:sz w:val="34"/>
+          <w:szCs w:val="34"/>
+        </w:rPr>
         <w:t>(4)</w:t>
       </w:r>
     </w:p>
@@ -2091,7 +2796,7 @@
           <w:sz w:val="34"/>
           <w:szCs w:val="34"/>
         </w:rPr>
-        <w:pict>
+        <w:pict w14:anchorId="52FFE4F5">
           <v:rect id="_x0000_s1168" style="position:absolute;left:0;text-align:left;margin-left:67pt;margin-top:50.1pt;width:381.85pt;height:55.3pt;z-index:251717632"/>
         </w:pict>
       </w:r>
@@ -2147,7 +2852,7 @@
           <w:sz w:val="34"/>
           <w:szCs w:val="34"/>
         </w:rPr>
-        <w:pict>
+        <w:pict w14:anchorId="3DFF6F09">
           <v:rect id="_x0000_s1169" style="position:absolute;left:0;text-align:left;margin-left:67pt;margin-top:50.6pt;width:381.85pt;height:55.3pt;z-index:251718656"/>
         </w:pict>
       </w:r>
@@ -2202,7 +2907,7 @@
           <w:sz w:val="34"/>
           <w:szCs w:val="34"/>
         </w:rPr>
-        <w:pict>
+        <w:pict w14:anchorId="0B53898F">
           <v:rect id="_x0000_s1170" style="position:absolute;left:0;text-align:left;margin-left:67pt;margin-top:50.35pt;width:381.85pt;height:55.3pt;z-index:251719680"/>
         </w:pict>
       </w:r>
@@ -2266,22 +2971,6 @@
           <w:tab w:val="left" w:pos="2700"/>
           <w:tab w:val="right" w:pos="8986"/>
         </w:tabs>
-        <w:spacing w:line="720" w:lineRule="auto"/>
-        <w:ind w:left="1080" w:hanging="1080"/>
-        <w:rPr>
-          <w:rFonts w:ascii="Times New Roman" w:hAnsi="Times New Roman" w:cs="Times New Roman"/>
-          <w:sz w:val="34"/>
-          <w:szCs w:val="34"/>
-        </w:rPr>
-      </w:pPr>
-    </w:p>
-    <w:p>
-      <w:pPr>
-        <w:tabs>
-          <w:tab w:val="left" w:pos="540"/>
-          <w:tab w:val="left" w:pos="2700"/>
-          <w:tab w:val="right" w:pos="8986"/>
-        </w:tabs>
         <w:spacing w:after="0" w:line="480" w:lineRule="auto"/>
         <w:ind w:left="1080" w:hanging="1080"/>
         <w:rPr>
@@ -2300,7 +2989,6 @@
           <w:sz w:val="34"/>
           <w:szCs w:val="34"/>
         </w:rPr>
-        <w:lastRenderedPageBreak/>
         <w:t>5.</w:t>
       </w:r>
       <w:r>
@@ -2323,6 +3011,25 @@
           <w:szCs w:val="34"/>
         </w:rPr>
         <w:tab/>
+      </w:r>
+      <w:r>
+        <w:rPr>
+          <w:rFonts w:ascii="Times New Roman" w:hAnsi="Times New Roman" w:cs="Times New Roman"/>
+          <w:b/>
+          <w:bCs/>
+          <w:sz w:val="34"/>
+          <w:szCs w:val="34"/>
+        </w:rPr>
+        <w:tab/>
+      </w:r>
+      <w:r>
+        <w:rPr>
+          <w:rFonts w:ascii="Times New Roman" w:hAnsi="Times New Roman" w:cs="Times New Roman"/>
+          <w:b/>
+          <w:bCs/>
+          <w:sz w:val="34"/>
+          <w:szCs w:val="34"/>
+        </w:rPr>
         <w:t>(5)</w:t>
       </w:r>
     </w:p>
@@ -2503,14 +3210,35 @@
           <w:szCs w:val="34"/>
         </w:rPr>
       </w:pPr>
-      <w:r>
-        <w:rPr>
-          <w:rFonts w:ascii="Times New Roman" w:hAnsi="Times New Roman" w:cs="Times New Roman"/>
-          <w:b/>
-          <w:bCs/>
-          <w:sz w:val="34"/>
-          <w:szCs w:val="34"/>
-        </w:rPr>
+    </w:p>
+    <w:p>
+      <w:pPr>
+        <w:tabs>
+          <w:tab w:val="left" w:pos="540"/>
+          <w:tab w:val="left" w:pos="1260"/>
+          <w:tab w:val="left" w:pos="3870"/>
+          <w:tab w:val="left" w:pos="4500"/>
+          <w:tab w:val="right" w:pos="8986"/>
+        </w:tabs>
+        <w:spacing w:after="0" w:line="480" w:lineRule="auto"/>
+        <w:ind w:left="1080" w:hanging="1080"/>
+        <w:rPr>
+          <w:rFonts w:ascii="Times New Roman" w:hAnsi="Times New Roman" w:cs="Times New Roman"/>
+          <w:b/>
+          <w:bCs/>
+          <w:sz w:val="34"/>
+          <w:szCs w:val="34"/>
+        </w:rPr>
+      </w:pPr>
+      <w:r>
+        <w:rPr>
+          <w:rFonts w:ascii="Times New Roman" w:hAnsi="Times New Roman" w:cs="Times New Roman"/>
+          <w:b/>
+          <w:bCs/>
+          <w:sz w:val="34"/>
+          <w:szCs w:val="34"/>
+        </w:rPr>
+        <w:lastRenderedPageBreak/>
         <w:t>6.</w:t>
       </w:r>
       <w:r>
@@ -2725,6 +3453,25 @@
           <w:szCs w:val="34"/>
         </w:rPr>
         <w:tab/>
+      </w:r>
+      <w:r>
+        <w:rPr>
+          <w:rFonts w:ascii="Times New Roman" w:hAnsi="Times New Roman" w:cs="Times New Roman"/>
+          <w:b/>
+          <w:bCs/>
+          <w:sz w:val="34"/>
+          <w:szCs w:val="34"/>
+        </w:rPr>
+        <w:tab/>
+      </w:r>
+      <w:r>
+        <w:rPr>
+          <w:rFonts w:ascii="Times New Roman" w:hAnsi="Times New Roman" w:cs="Times New Roman"/>
+          <w:b/>
+          <w:bCs/>
+          <w:sz w:val="34"/>
+          <w:szCs w:val="34"/>
+        </w:rPr>
         <w:t>(5)</w:t>
       </w:r>
     </w:p>
@@ -3029,17 +3776,16 @@
           <w:szCs w:val="34"/>
         </w:rPr>
       </w:pPr>
-      <w:bookmarkStart w:id="0" w:name="_GoBack"/>
-      <w:r>
-        <w:rPr>
-          <w:rFonts w:ascii="Times New Roman" w:hAnsi="Times New Roman" w:cs="Times New Roman"/>
-          <w:b/>
-          <w:bCs/>
-          <w:noProof/>
-          <w:sz w:val="34"/>
-          <w:szCs w:val="34"/>
-        </w:rPr>
-        <w:pict>
+      <w:r>
+        <w:rPr>
+          <w:rFonts w:ascii="Times New Roman" w:hAnsi="Times New Roman" w:cs="Times New Roman"/>
+          <w:b/>
+          <w:bCs/>
+          <w:noProof/>
+          <w:sz w:val="34"/>
+          <w:szCs w:val="34"/>
+        </w:rPr>
+        <w:pict w14:anchorId="1ED0EBE6">
           <v:oval id="_x0000_s1185" style="position:absolute;left:0;text-align:left;margin-left:205.65pt;margin-top:29.8pt;width:50.4pt;height:50.4pt;z-index:251725824"/>
         </w:pict>
       </w:r>
@@ -3052,7 +3798,7 @@
           <w:sz w:val="34"/>
           <w:szCs w:val="34"/>
         </w:rPr>
-        <w:pict>
+        <w:pict w14:anchorId="4FF68BD4">
           <v:shapetype id="_x0000_t5" coordsize="21600,21600" o:spt="5" adj="10800" path="m@0,l,21600r21600,xe">
             <v:stroke joinstyle="miter"/>
             <v:formulas>
@@ -3077,7 +3823,7 @@
           <w:sz w:val="34"/>
           <w:szCs w:val="34"/>
         </w:rPr>
-        <w:pict>
+        <w:pict w14:anchorId="405F2379">
           <v:group id="_x0000_s1186" style="position:absolute;left:0;text-align:left;margin-left:357.25pt;margin-top:20.05pt;width:65.1pt;height:68.1pt;z-index:251726848" coordorigin="7626,7171" coordsize="1728,1728">
             <v:shape id="_x0000_s1187" type="#_x0000_t5" style="position:absolute;left:7626;top:7171;width:1728;height:1359"/>
             <v:shape id="_x0000_s1188" type="#_x0000_t5" style="position:absolute;left:7626;top:7557;width:1728;height:1342;rotation:180" filled="f"/>
@@ -3124,6 +3870,25 @@
           <w:szCs w:val="34"/>
         </w:rPr>
         <w:tab/>
+      </w:r>
+      <w:r>
+        <w:rPr>
+          <w:rFonts w:ascii="Times New Roman" w:hAnsi="Times New Roman" w:cs="Times New Roman"/>
+          <w:b/>
+          <w:bCs/>
+          <w:sz w:val="34"/>
+          <w:szCs w:val="34"/>
+        </w:rPr>
+        <w:tab/>
+      </w:r>
+      <w:r>
+        <w:rPr>
+          <w:rFonts w:ascii="Times New Roman" w:hAnsi="Times New Roman" w:cs="Times New Roman"/>
+          <w:b/>
+          <w:bCs/>
+          <w:sz w:val="34"/>
+          <w:szCs w:val="34"/>
+        </w:rPr>
         <w:t>(5)</w:t>
       </w:r>
     </w:p>
@@ -3153,7 +3918,7 @@
           <w:sz w:val="34"/>
           <w:szCs w:val="34"/>
         </w:rPr>
-        <w:pict>
+        <w:pict w14:anchorId="1CE0C289">
           <v:roundrect id="_x0000_s1190" style="position:absolute;margin-left:191.95pt;margin-top:20.45pt;width:74.4pt;height:32pt;z-index:251728896" arcsize="10923f"/>
         </w:pict>
       </w:r>
@@ -3166,7 +3931,7 @@
           <w:sz w:val="34"/>
           <w:szCs w:val="34"/>
         </w:rPr>
-        <w:pict>
+        <w:pict w14:anchorId="7593B29F">
           <v:roundrect id="_x0000_s1189" style="position:absolute;margin-left:37.6pt;margin-top:20.45pt;width:74.4pt;height:32pt;z-index:251727872" arcsize="10923f"/>
         </w:pict>
       </w:r>
@@ -3179,7 +3944,7 @@
           <w:sz w:val="34"/>
           <w:szCs w:val="34"/>
         </w:rPr>
-        <w:pict>
+        <w:pict w14:anchorId="3E386816">
           <v:roundrect id="_x0000_s1191" style="position:absolute;margin-left:347.95pt;margin-top:20.45pt;width:74.4pt;height:32pt;z-index:251729920" arcsize="10923f"/>
         </w:pict>
       </w:r>
@@ -3201,7 +3966,7 @@
           <w:sz w:val="34"/>
           <w:szCs w:val="34"/>
         </w:rPr>
-        <w:pict>
+        <w:pict w14:anchorId="14FDE43E">
           <v:roundrect id="_x0000_s1193" style="position:absolute;margin-left:191.95pt;margin-top:102.65pt;width:74.4pt;height:32pt;z-index:251731968" arcsize="10923f"/>
         </w:pict>
       </w:r>
@@ -3214,7 +3979,7 @@
           <w:sz w:val="34"/>
           <w:szCs w:val="34"/>
         </w:rPr>
-        <w:pict>
+        <w:pict w14:anchorId="6B29E69A">
           <v:shapetype id="_x0000_t4" coordsize="21600,21600" o:spt="4" path="m10800,l,10800,10800,21600,21600,10800xe">
             <v:stroke joinstyle="miter"/>
             <v:path gradientshapeok="t" o:connecttype="rect" textboxrect="5400,5400,16200,16200"/>
@@ -3222,7 +3987,6 @@
           <v:shape id="_x0000_s1174" type="#_x0000_t4" style="position:absolute;margin-left:212.3pt;margin-top:29.7pt;width:43.75pt;height:70.55pt;z-index:251723776"/>
         </w:pict>
       </w:r>
-      <w:bookmarkEnd w:id="0"/>
     </w:p>
     <w:p>
       <w:pPr>
@@ -3241,7 +4005,7 @@
           <w:sz w:val="34"/>
           <w:szCs w:val="34"/>
         </w:rPr>
-        <w:pict>
+        <w:pict w14:anchorId="4180981C">
           <v:shape id="_x0000_s1173" type="#_x0000_t74" style="position:absolute;margin-left:44.4pt;margin-top:12.4pt;width:58.3pt;height:53.6pt;z-index:251722752"/>
         </w:pict>
       </w:r>
@@ -3275,7 +4039,7 @@
           <w:sz w:val="34"/>
           <w:szCs w:val="34"/>
         </w:rPr>
-        <w:pict>
+        <w:pict w14:anchorId="7D582EE1">
           <v:roundrect id="_x0000_s1192" style="position:absolute;margin-left:37.6pt;margin-top:5.25pt;width:74.4pt;height:32pt;z-index:251730944" arcsize="10923f"/>
         </w:pict>
       </w:r>
@@ -3302,15 +4066,29 @@
           <w:szCs w:val="34"/>
         </w:rPr>
       </w:pPr>
-      <w:r>
-        <w:rPr>
-          <w:rFonts w:ascii="Times New Roman" w:hAnsi="Times New Roman" w:cs="Times New Roman"/>
-          <w:b/>
-          <w:bCs/>
-          <w:sz w:val="34"/>
-          <w:szCs w:val="34"/>
-        </w:rPr>
-        <w:lastRenderedPageBreak/>
+    </w:p>
+    <w:p>
+      <w:pPr>
+        <w:tabs>
+          <w:tab w:val="left" w:pos="540"/>
+        </w:tabs>
+        <w:spacing w:line="600" w:lineRule="auto"/>
+        <w:rPr>
+          <w:rFonts w:ascii="Times New Roman" w:hAnsi="Times New Roman" w:cs="Times New Roman"/>
+          <w:b/>
+          <w:bCs/>
+          <w:sz w:val="34"/>
+          <w:szCs w:val="34"/>
+        </w:rPr>
+      </w:pPr>
+      <w:r>
+        <w:rPr>
+          <w:rFonts w:ascii="Times New Roman" w:hAnsi="Times New Roman" w:cs="Times New Roman"/>
+          <w:b/>
+          <w:bCs/>
+          <w:sz w:val="34"/>
+          <w:szCs w:val="34"/>
+        </w:rPr>
         <w:t>9.</w:t>
       </w:r>
       <w:r>
@@ -3342,7 +4120,37 @@
           <w:szCs w:val="34"/>
         </w:rPr>
         <w:tab/>
-        <w:t xml:space="preserve">       (5)</w:t>
+        <w:t xml:space="preserve">       </w:t>
+      </w:r>
+      <w:r>
+        <w:rPr>
+          <w:rFonts w:ascii="Times New Roman" w:hAnsi="Times New Roman" w:cs="Times New Roman"/>
+          <w:b/>
+          <w:bCs/>
+          <w:sz w:val="34"/>
+          <w:szCs w:val="34"/>
+        </w:rPr>
+        <w:tab/>
+      </w:r>
+      <w:r>
+        <w:rPr>
+          <w:rFonts w:ascii="Times New Roman" w:hAnsi="Times New Roman" w:cs="Times New Roman"/>
+          <w:b/>
+          <w:bCs/>
+          <w:sz w:val="34"/>
+          <w:szCs w:val="34"/>
+        </w:rPr>
+        <w:tab/>
+      </w:r>
+      <w:r>
+        <w:rPr>
+          <w:rFonts w:ascii="Times New Roman" w:hAnsi="Times New Roman" w:cs="Times New Roman"/>
+          <w:b/>
+          <w:bCs/>
+          <w:sz w:val="34"/>
+          <w:szCs w:val="34"/>
+        </w:rPr>
+        <w:t>(5)</w:t>
       </w:r>
     </w:p>
     <w:p>
@@ -3371,7 +4179,7 @@
           <w:sz w:val="34"/>
           <w:szCs w:val="34"/>
         </w:rPr>
-        <w:pict>
+        <w:pict w14:anchorId="3B0B5D3B">
           <v:rect id="_x0000_s1199" style="position:absolute;margin-left:213.15pt;margin-top:58.05pt;width:39.15pt;height:22.5pt;z-index:251737088"/>
         </w:pict>
       </w:r>
@@ -3384,7 +4192,7 @@
           <w:sz w:val="34"/>
           <w:szCs w:val="34"/>
         </w:rPr>
-        <w:pict>
+        <w:pict w14:anchorId="3E048510">
           <v:rect id="_x0000_s1198" style="position:absolute;margin-left:53.6pt;margin-top:58.05pt;width:39.15pt;height:22.5pt;z-index:251736064"/>
         </w:pict>
       </w:r>
@@ -3397,7 +4205,7 @@
           <w:sz w:val="34"/>
           <w:szCs w:val="34"/>
         </w:rPr>
-        <w:pict>
+        <w:pict w14:anchorId="4E718E7A">
           <v:rect id="_x0000_s1197" style="position:absolute;margin-left:382.5pt;margin-top:0;width:39.15pt;height:22.5pt;z-index:251735040"/>
         </w:pict>
       </w:r>
@@ -3410,7 +4218,7 @@
           <w:sz w:val="34"/>
           <w:szCs w:val="34"/>
         </w:rPr>
-        <w:pict>
+        <w:pict w14:anchorId="7573CC16">
           <v:rect id="_x0000_s1196" style="position:absolute;margin-left:213.15pt;margin-top:0;width:39.15pt;height:22.5pt;z-index:251734016"/>
         </w:pict>
       </w:r>
@@ -3423,7 +4231,7 @@
           <w:sz w:val="34"/>
           <w:szCs w:val="34"/>
         </w:rPr>
-        <w:pict>
+        <w:pict w14:anchorId="76696C2A">
           <v:rect id="_x0000_s1195" style="position:absolute;margin-left:53.6pt;margin-top:0;width:39.15pt;height:22.5pt;z-index:251732992"/>
         </w:pict>
       </w:r>
@@ -3635,14 +4443,30 @@
           <w:szCs w:val="34"/>
         </w:rPr>
       </w:pPr>
-      <w:r>
-        <w:rPr>
-          <w:rFonts w:ascii="Times New Roman" w:hAnsi="Times New Roman" w:cs="Times New Roman"/>
-          <w:b/>
-          <w:bCs/>
-          <w:sz w:val="34"/>
-          <w:szCs w:val="34"/>
-        </w:rPr>
+    </w:p>
+    <w:p>
+      <w:pPr>
+        <w:tabs>
+          <w:tab w:val="left" w:pos="540"/>
+        </w:tabs>
+        <w:spacing w:line="480" w:lineRule="auto"/>
+        <w:rPr>
+          <w:rFonts w:ascii="Times New Roman" w:hAnsi="Times New Roman" w:cs="Times New Roman"/>
+          <w:b/>
+          <w:bCs/>
+          <w:sz w:val="34"/>
+          <w:szCs w:val="34"/>
+        </w:rPr>
+      </w:pPr>
+      <w:r>
+        <w:rPr>
+          <w:rFonts w:ascii="Times New Roman" w:hAnsi="Times New Roman" w:cs="Times New Roman"/>
+          <w:b/>
+          <w:bCs/>
+          <w:sz w:val="34"/>
+          <w:szCs w:val="34"/>
+        </w:rPr>
+        <w:lastRenderedPageBreak/>
         <w:t>10.</w:t>
       </w:r>
       <w:r>
@@ -3706,6 +4530,26 @@
         </w:rPr>
         <w:tab/>
         <w:t xml:space="preserve">     </w:t>
+      </w:r>
+      <w:r>
+        <w:rPr>
+          <w:rFonts w:ascii="Times New Roman" w:hAnsi="Times New Roman" w:cs="Times New Roman"/>
+          <w:b/>
+          <w:bCs/>
+          <w:sz w:val="34"/>
+          <w:szCs w:val="34"/>
+        </w:rPr>
+        <w:tab/>
+      </w:r>
+      <w:r>
+        <w:rPr>
+          <w:rFonts w:ascii="Times New Roman" w:hAnsi="Times New Roman" w:cs="Times New Roman"/>
+          <w:b/>
+          <w:bCs/>
+          <w:sz w:val="34"/>
+          <w:szCs w:val="34"/>
+        </w:rPr>
+        <w:tab/>
       </w:r>
       <w:r>
         <w:rPr>
@@ -4249,26 +5093,6 @@
         <w:tab/>
         <w:t>50</w:t>
       </w:r>
-    </w:p>
-    <w:p>
-      <w:pPr>
-        <w:tabs>
-          <w:tab w:val="left" w:pos="540"/>
-          <w:tab w:val="left" w:pos="1440"/>
-          <w:tab w:val="left" w:pos="2160"/>
-          <w:tab w:val="left" w:pos="3420"/>
-          <w:tab w:val="left" w:pos="5040"/>
-          <w:tab w:val="left" w:pos="5940"/>
-          <w:tab w:val="left" w:pos="6570"/>
-          <w:tab w:val="left" w:pos="7740"/>
-        </w:tabs>
-        <w:spacing w:line="480" w:lineRule="auto"/>
-        <w:rPr>
-          <w:rFonts w:ascii="Times New Roman" w:hAnsi="Times New Roman" w:cs="Times New Roman"/>
-          <w:sz w:val="34"/>
-          <w:szCs w:val="34"/>
-        </w:rPr>
-      </w:pPr>
     </w:p>
     <w:p>
       <w:pPr>
@@ -4286,53 +5110,24 @@
         <w:jc w:val="center"/>
         <w:rPr>
           <w:rFonts w:ascii="Times New Roman" w:hAnsi="Times New Roman" w:cs="Times New Roman"/>
-          <w:b/>
-          <w:bCs/>
-          <w:i/>
-          <w:iCs/>
-          <w:sz w:val="34"/>
-          <w:szCs w:val="34"/>
-        </w:rPr>
-      </w:pPr>
-      <w:r>
-        <w:rPr>
-          <w:rFonts w:ascii="Times New Roman" w:hAnsi="Times New Roman" w:cs="Times New Roman"/>
-          <w:b/>
-          <w:bCs/>
-          <w:i/>
-          <w:iCs/>
+          <w:sz w:val="34"/>
+          <w:szCs w:val="34"/>
+        </w:rPr>
+      </w:pPr>
+      <w:r>
+        <w:rPr>
+          <w:rFonts w:ascii="Times New Roman" w:hAnsi="Times New Roman" w:cs="Times New Roman"/>
+          <w:b/>
+          <w:bCs/>
           <w:sz w:val="34"/>
           <w:szCs w:val="34"/>
         </w:rPr>
         <w:t>The End</w:t>
-      </w:r>
-    </w:p>
-    <w:p>
-      <w:pPr>
-        <w:tabs>
-          <w:tab w:val="left" w:pos="540"/>
-          <w:tab w:val="left" w:pos="1080"/>
-          <w:tab w:val="left" w:pos="2790"/>
-        </w:tabs>
-        <w:spacing w:line="480" w:lineRule="auto"/>
-        <w:rPr>
-          <w:rFonts w:ascii="Times New Roman" w:hAnsi="Times New Roman" w:cs="Times New Roman"/>
-          <w:sz w:val="34"/>
-          <w:szCs w:val="34"/>
-        </w:rPr>
-      </w:pPr>
-      <w:r>
-        <w:rPr>
-          <w:rFonts w:ascii="Times New Roman" w:hAnsi="Times New Roman" w:cs="Times New Roman"/>
-          <w:sz w:val="34"/>
-          <w:szCs w:val="34"/>
-        </w:rPr>
-        <w:tab/>
       </w:r>
     </w:p>
     <w:sectPr>
-      <w:pgSz w:w="10800" w:h="14400" w:code="149"/>
-      <w:pgMar w:top="907" w:right="907" w:bottom="907" w:left="907" w:header="720" w:footer="720" w:gutter="0"/>
+      <w:pgSz w:w="11906" w:h="16838" w:code="9"/>
+      <w:pgMar w:top="720" w:right="720" w:bottom="720" w:left="720" w:header="720" w:footer="720" w:gutter="0"/>
       <w:cols w:space="720"/>
       <w:docGrid w:linePitch="360"/>
     </w:sectPr>
@@ -4341,8 +5136,8 @@
 </file>
 
 <file path=word/numbering.xml><?xml version="1.0" encoding="utf-8"?>
-<w:numbering xmlns:wpc="http://schemas.microsoft.com/office/word/2010/wordprocessingCanvas" xmlns:mc="http://schemas.openxmlformats.org/markup-compatibility/2006" xmlns:o="urn:schemas-microsoft-com:office:office" xmlns:r="http://schemas.openxmlformats.org/officeDocument/2006/relationships" xmlns:m="http://schemas.openxmlformats.org/officeDocument/2006/math" xmlns:v="urn:schemas-microsoft-com:vml" xmlns:wp14="http://schemas.microsoft.com/office/word/2010/wordprocessingDrawing" xmlns:wp="http://schemas.openxmlformats.org/drawingml/2006/wordprocessingDrawing" xmlns:w10="urn:schemas-microsoft-com:office:word" xmlns:w="http://schemas.openxmlformats.org/wordprocessingml/2006/main" xmlns:w14="http://schemas.microsoft.com/office/word/2010/wordml" xmlns:wpg="http://schemas.microsoft.com/office/word/2010/wordprocessingGroup" xmlns:wpi="http://schemas.microsoft.com/office/word/2010/wordprocessingInk" xmlns:wne="http://schemas.microsoft.com/office/word/2006/wordml" xmlns:wps="http://schemas.microsoft.com/office/word/2010/wordprocessingShape" mc:Ignorable="w14 wp14">
-  <w:abstractNum w:abstractNumId="0">
+<w:numbering xmlns:wpc="http://schemas.microsoft.com/office/word/2010/wordprocessingCanvas" xmlns:cx="http://schemas.microsoft.com/office/drawing/2014/chartex" xmlns:cx1="http://schemas.microsoft.com/office/drawing/2015/9/8/chartex" xmlns:cx2="http://schemas.microsoft.com/office/drawing/2015/10/21/chartex" xmlns:cx3="http://schemas.microsoft.com/office/drawing/2016/5/9/chartex" xmlns:cx4="http://schemas.microsoft.com/office/drawing/2016/5/10/chartex" xmlns:cx5="http://schemas.microsoft.com/office/drawing/2016/5/11/chartex" xmlns:cx6="http://schemas.microsoft.com/office/drawing/2016/5/12/chartex" xmlns:cx7="http://schemas.microsoft.com/office/drawing/2016/5/13/chartex" xmlns:cx8="http://schemas.microsoft.com/office/drawing/2016/5/14/chartex" xmlns:mc="http://schemas.openxmlformats.org/markup-compatibility/2006" xmlns:aink="http://schemas.microsoft.com/office/drawing/2016/ink" xmlns:am3d="http://schemas.microsoft.com/office/drawing/2017/model3d" xmlns:o="urn:schemas-microsoft-com:office:office" xmlns:oel="http://schemas.microsoft.com/office/2019/extlst" xmlns:r="http://schemas.openxmlformats.org/officeDocument/2006/relationships" xmlns:m="http://schemas.openxmlformats.org/officeDocument/2006/math" xmlns:v="urn:schemas-microsoft-com:vml" xmlns:wp14="http://schemas.microsoft.com/office/word/2010/wordprocessingDrawing" xmlns:wp="http://schemas.openxmlformats.org/drawingml/2006/wordprocessingDrawing" xmlns:w10="urn:schemas-microsoft-com:office:word" xmlns:w="http://schemas.openxmlformats.org/wordprocessingml/2006/main" xmlns:w14="http://schemas.microsoft.com/office/word/2010/wordml" xmlns:w15="http://schemas.microsoft.com/office/word/2012/wordml" xmlns:w16cex="http://schemas.microsoft.com/office/word/2018/wordml/cex" xmlns:w16cid="http://schemas.microsoft.com/office/word/2016/wordml/cid" xmlns:w16="http://schemas.microsoft.com/office/word/2018/wordml" xmlns:w16du="http://schemas.microsoft.com/office/word/2023/wordml/word16du" xmlns:w16sdtdh="http://schemas.microsoft.com/office/word/2020/wordml/sdtdatahash" xmlns:w16sdtfl="http://schemas.microsoft.com/office/word/2024/wordml/sdtformatlock" xmlns:w16se="http://schemas.microsoft.com/office/word/2015/wordml/symex" xmlns:wpg="http://schemas.microsoft.com/office/word/2010/wordprocessingGroup" xmlns:wpi="http://schemas.microsoft.com/office/word/2010/wordprocessingInk" xmlns:wne="http://schemas.microsoft.com/office/word/2006/wordml" xmlns:wps="http://schemas.microsoft.com/office/word/2010/wordprocessingShape" mc:Ignorable="w14 w15 w16se w16cid w16 w16cex w16sdtdh w16sdtfl w16du wp14">
+  <w:abstractNum w:abstractNumId="0" w15:restartNumberingAfterBreak="0">
     <w:nsid w:val="06D01216"/>
     <w:multiLevelType w:val="hybridMultilevel"/>
     <w:tmpl w:val="75C8F2E2"/>
@@ -4432,7 +5227,7 @@
       </w:pPr>
     </w:lvl>
   </w:abstractNum>
-  <w:abstractNum w:abstractNumId="1">
+  <w:abstractNum w:abstractNumId="1" w15:restartNumberingAfterBreak="0">
     <w:nsid w:val="57937CF5"/>
     <w:multiLevelType w:val="hybridMultilevel"/>
     <w:tmpl w:val="270C84B8"/>
@@ -4521,17 +5316,17 @@
       </w:pPr>
     </w:lvl>
   </w:abstractNum>
-  <w:num w:numId="1">
+  <w:num w:numId="1" w16cid:durableId="1451558481">
     <w:abstractNumId w:val="0"/>
   </w:num>
-  <w:num w:numId="2">
+  <w:num w:numId="2" w16cid:durableId="1676614632">
     <w:abstractNumId w:val="1"/>
   </w:num>
 </w:numbering>
 </file>
 
 <file path=word/styles.xml><?xml version="1.0" encoding="utf-8"?>
-<w:styles xmlns:mc="http://schemas.openxmlformats.org/markup-compatibility/2006" xmlns:r="http://schemas.openxmlformats.org/officeDocument/2006/relationships" xmlns:w="http://schemas.openxmlformats.org/wordprocessingml/2006/main" xmlns:w14="http://schemas.microsoft.com/office/word/2010/wordml" mc:Ignorable="w14">
+<w:styles xmlns:mc="http://schemas.openxmlformats.org/markup-compatibility/2006" xmlns:r="http://schemas.openxmlformats.org/officeDocument/2006/relationships" xmlns:w="http://schemas.openxmlformats.org/wordprocessingml/2006/main" xmlns:w14="http://schemas.microsoft.com/office/word/2010/wordml" xmlns:w15="http://schemas.microsoft.com/office/word/2012/wordml" xmlns:w16cex="http://schemas.microsoft.com/office/word/2018/wordml/cex" xmlns:w16cid="http://schemas.microsoft.com/office/word/2016/wordml/cid" xmlns:w16="http://schemas.microsoft.com/office/word/2018/wordml" xmlns:w16du="http://schemas.microsoft.com/office/word/2023/wordml/word16du" xmlns:w16sdtdh="http://schemas.microsoft.com/office/word/2020/wordml/sdtdatahash" xmlns:w16sdtfl="http://schemas.microsoft.com/office/word/2024/wordml/sdtformatlock" xmlns:w16se="http://schemas.microsoft.com/office/word/2015/wordml/symex" mc:Ignorable="w14 w15 w16se w16cid w16 w16cex w16sdtdh w16sdtfl w16du">
   <w:docDefaults>
     <w:rPrDefault>
       <w:rPr>
@@ -4547,144 +5342,383 @@
       </w:pPr>
     </w:pPrDefault>
   </w:docDefaults>
-  <w:latentStyles w:defLockedState="0" w:defUIPriority="99" w:defSemiHidden="1" w:defUnhideWhenUsed="1" w:defQFormat="0" w:count="267">
-    <w:lsdException w:name="Normal" w:semiHidden="0" w:uiPriority="0" w:unhideWhenUsed="0" w:qFormat="1"/>
-    <w:lsdException w:name="heading 1" w:semiHidden="0" w:uiPriority="9" w:unhideWhenUsed="0" w:qFormat="1"/>
-    <w:lsdException w:name="heading 2" w:uiPriority="9" w:qFormat="1"/>
-    <w:lsdException w:name="heading 3" w:uiPriority="9" w:qFormat="1"/>
-    <w:lsdException w:name="heading 4" w:uiPriority="9" w:qFormat="1"/>
-    <w:lsdException w:name="heading 5" w:uiPriority="9" w:qFormat="1"/>
-    <w:lsdException w:name="heading 6" w:uiPriority="9" w:qFormat="1"/>
-    <w:lsdException w:name="heading 7" w:uiPriority="9" w:qFormat="1"/>
-    <w:lsdException w:name="heading 8" w:uiPriority="9" w:qFormat="1"/>
-    <w:lsdException w:name="heading 9" w:uiPriority="9" w:qFormat="1"/>
-    <w:lsdException w:name="toc 1" w:uiPriority="39"/>
-    <w:lsdException w:name="toc 2" w:uiPriority="39"/>
-    <w:lsdException w:name="toc 3" w:uiPriority="39"/>
-    <w:lsdException w:name="toc 4" w:uiPriority="39"/>
-    <w:lsdException w:name="toc 5" w:uiPriority="39"/>
-    <w:lsdException w:name="toc 6" w:uiPriority="39"/>
-    <w:lsdException w:name="toc 7" w:uiPriority="39"/>
-    <w:lsdException w:name="toc 8" w:uiPriority="39"/>
-    <w:lsdException w:name="toc 9" w:uiPriority="39"/>
-    <w:lsdException w:name="caption" w:uiPriority="35" w:qFormat="1"/>
-    <w:lsdException w:name="Title" w:semiHidden="0" w:uiPriority="10" w:unhideWhenUsed="0" w:qFormat="1"/>
-    <w:lsdException w:name="Default Paragraph Font" w:uiPriority="1"/>
-    <w:lsdException w:name="Subtitle" w:semiHidden="0" w:uiPriority="11" w:unhideWhenUsed="0" w:qFormat="1"/>
-    <w:lsdException w:name="Strong" w:semiHidden="0" w:uiPriority="22" w:unhideWhenUsed="0" w:qFormat="1"/>
-    <w:lsdException w:name="Emphasis" w:semiHidden="0" w:uiPriority="20" w:unhideWhenUsed="0" w:qFormat="1"/>
-    <w:lsdException w:name="Table Grid" w:semiHidden="0" w:uiPriority="59" w:unhideWhenUsed="0"/>
-    <w:lsdException w:name="Placeholder Text" w:unhideWhenUsed="0"/>
-    <w:lsdException w:name="No Spacing" w:semiHidden="0" w:uiPriority="1" w:unhideWhenUsed="0" w:qFormat="1"/>
-    <w:lsdException w:name="Light Shading" w:semiHidden="0" w:uiPriority="60" w:unhideWhenUsed="0"/>
-    <w:lsdException w:name="Light List" w:semiHidden="0" w:uiPriority="61" w:unhideWhenUsed="0"/>
-    <w:lsdException w:name="Light Grid" w:semiHidden="0" w:uiPriority="62" w:unhideWhenUsed="0"/>
-    <w:lsdException w:name="Medium Shading 1" w:semiHidden="0" w:uiPriority="63" w:unhideWhenUsed="0"/>
-    <w:lsdException w:name="Medium Shading 2" w:semiHidden="0" w:uiPriority="64" w:unhideWhenUsed="0"/>
-    <w:lsdException w:name="Medium List 1" w:semiHidden="0" w:uiPriority="65" w:unhideWhenUsed="0"/>
-    <w:lsdException w:name="Medium List 2" w:semiHidden="0" w:uiPriority="66" w:unhideWhenUsed="0"/>
-    <w:lsdException w:name="Medium Grid 1" w:semiHidden="0" w:uiPriority="67" w:unhideWhenUsed="0"/>
-    <w:lsdException w:name="Medium Grid 2" w:semiHidden="0" w:uiPriority="68" w:unhideWhenUsed="0"/>
-    <w:lsdException w:name="Medium Grid 3" w:semiHidden="0" w:uiPriority="69" w:unhideWhenUsed="0"/>
-    <w:lsdException w:name="Dark List" w:semiHidden="0" w:uiPriority="70" w:unhideWhenUsed="0"/>
-    <w:lsdException w:name="Colorful Shading" w:semiHidden="0" w:uiPriority="71" w:unhideWhenUsed="0"/>
-    <w:lsdException w:name="Colorful List" w:semiHidden="0" w:uiPriority="72" w:unhideWhenUsed="0"/>
-    <w:lsdException w:name="Colorful Grid" w:semiHidden="0" w:uiPriority="73" w:unhideWhenUsed="0"/>
-    <w:lsdException w:name="Light Shading Accent 1" w:semiHidden="0" w:uiPriority="60" w:unhideWhenUsed="0"/>
-    <w:lsdException w:name="Light List Accent 1" w:semiHidden="0" w:uiPriority="61" w:unhideWhenUsed="0"/>
-    <w:lsdException w:name="Light Grid Accent 1" w:semiHidden="0" w:uiPriority="62" w:unhideWhenUsed="0"/>
-    <w:lsdException w:name="Medium Shading 1 Accent 1" w:semiHidden="0" w:uiPriority="63" w:unhideWhenUsed="0"/>
-    <w:lsdException w:name="Medium Shading 2 Accent 1" w:semiHidden="0" w:uiPriority="64" w:unhideWhenUsed="0"/>
-    <w:lsdException w:name="Medium List 1 Accent 1" w:semiHidden="0" w:uiPriority="65" w:unhideWhenUsed="0"/>
-    <w:lsdException w:name="Revision" w:unhideWhenUsed="0"/>
-    <w:lsdException w:name="List Paragraph" w:semiHidden="0" w:uiPriority="34" w:unhideWhenUsed="0" w:qFormat="1"/>
-    <w:lsdException w:name="Quote" w:semiHidden="0" w:uiPriority="29" w:unhideWhenUsed="0" w:qFormat="1"/>
-    <w:lsdException w:name="Intense Quote" w:semiHidden="0" w:uiPriority="30" w:unhideWhenUsed="0" w:qFormat="1"/>
-    <w:lsdException w:name="Medium List 2 Accent 1" w:semiHidden="0" w:uiPriority="66" w:unhideWhenUsed="0"/>
-    <w:lsdException w:name="Medium Grid 1 Accent 1" w:semiHidden="0" w:uiPriority="67" w:unhideWhenUsed="0"/>
-    <w:lsdException w:name="Medium Grid 2 Accent 1" w:semiHidden="0" w:uiPriority="68" w:unhideWhenUsed="0"/>
-    <w:lsdException w:name="Medium Grid 3 Accent 1" w:semiHidden="0" w:uiPriority="69" w:unhideWhenUsed="0"/>
-    <w:lsdException w:name="Dark List Accent 1" w:semiHidden="0" w:uiPriority="70" w:unhideWhenUsed="0"/>
-    <w:lsdException w:name="Colorful Shading Accent 1" w:semiHidden="0" w:uiPriority="71" w:unhideWhenUsed="0"/>
-    <w:lsdException w:name="Colorful List Accent 1" w:semiHidden="0" w:uiPriority="72" w:unhideWhenUsed="0"/>
-    <w:lsdException w:name="Colorful Grid Accent 1" w:semiHidden="0" w:uiPriority="73" w:unhideWhenUsed="0"/>
-    <w:lsdException w:name="Light Shading Accent 2" w:semiHidden="0" w:uiPriority="60" w:unhideWhenUsed="0"/>
-    <w:lsdException w:name="Light List Accent 2" w:semiHidden="0" w:uiPriority="61" w:unhideWhenUsed="0"/>
-    <w:lsdException w:name="Light Grid Accent 2" w:semiHidden="0" w:uiPriority="62" w:unhideWhenUsed="0"/>
-    <w:lsdException w:name="Medium Shading 1 Accent 2" w:semiHidden="0" w:uiPriority="63" w:unhideWhenUsed="0"/>
-    <w:lsdException w:name="Medium Shading 2 Accent 2" w:semiHidden="0" w:uiPriority="64" w:unhideWhenUsed="0"/>
-    <w:lsdException w:name="Medium List 1 Accent 2" w:semiHidden="0" w:uiPriority="65" w:unhideWhenUsed="0"/>
-    <w:lsdException w:name="Medium List 2 Accent 2" w:semiHidden="0" w:uiPriority="66" w:unhideWhenUsed="0"/>
-    <w:lsdException w:name="Medium Grid 1 Accent 2" w:semiHidden="0" w:uiPriority="67" w:unhideWhenUsed="0"/>
-    <w:lsdException w:name="Medium Grid 2 Accent 2" w:semiHidden="0" w:uiPriority="68" w:unhideWhenUsed="0"/>
-    <w:lsdException w:name="Medium Grid 3 Accent 2" w:semiHidden="0" w:uiPriority="69" w:unhideWhenUsed="0"/>
-    <w:lsdException w:name="Dark List Accent 2" w:semiHidden="0" w:uiPriority="70" w:unhideWhenUsed="0"/>
-    <w:lsdException w:name="Colorful Shading Accent 2" w:semiHidden="0" w:uiPriority="71" w:unhideWhenUsed="0"/>
-    <w:lsdException w:name="Colorful List Accent 2" w:semiHidden="0" w:uiPriority="72" w:unhideWhenUsed="0"/>
-    <w:lsdException w:name="Colorful Grid Accent 2" w:semiHidden="0" w:uiPriority="73" w:unhideWhenUsed="0"/>
-    <w:lsdException w:name="Light Shading Accent 3" w:semiHidden="0" w:uiPriority="60" w:unhideWhenUsed="0"/>
-    <w:lsdException w:name="Light List Accent 3" w:semiHidden="0" w:uiPriority="61" w:unhideWhenUsed="0"/>
-    <w:lsdException w:name="Light Grid Accent 3" w:semiHidden="0" w:uiPriority="62" w:unhideWhenUsed="0"/>
-    <w:lsdException w:name="Medium Shading 1 Accent 3" w:semiHidden="0" w:uiPriority="63" w:unhideWhenUsed="0"/>
-    <w:lsdException w:name="Medium Shading 2 Accent 3" w:semiHidden="0" w:uiPriority="64" w:unhideWhenUsed="0"/>
-    <w:lsdException w:name="Medium List 1 Accent 3" w:semiHidden="0" w:uiPriority="65" w:unhideWhenUsed="0"/>
-    <w:lsdException w:name="Medium List 2 Accent 3" w:semiHidden="0" w:uiPriority="66" w:unhideWhenUsed="0"/>
-    <w:lsdException w:name="Medium Grid 1 Accent 3" w:semiHidden="0" w:uiPriority="67" w:unhideWhenUsed="0"/>
-    <w:lsdException w:name="Medium Grid 2 Accent 3" w:semiHidden="0" w:uiPriority="68" w:unhideWhenUsed="0"/>
-    <w:lsdException w:name="Medium Grid 3 Accent 3" w:semiHidden="0" w:uiPriority="69" w:unhideWhenUsed="0"/>
-    <w:lsdException w:name="Dark List Accent 3" w:semiHidden="0" w:uiPriority="70" w:unhideWhenUsed="0"/>
-    <w:lsdException w:name="Colorful Shading Accent 3" w:semiHidden="0" w:uiPriority="71" w:unhideWhenUsed="0"/>
-    <w:lsdException w:name="Colorful List Accent 3" w:semiHidden="0" w:uiPriority="72" w:unhideWhenUsed="0"/>
-    <w:lsdException w:name="Colorful Grid Accent 3" w:semiHidden="0" w:uiPriority="73" w:unhideWhenUsed="0"/>
-    <w:lsdException w:name="Light Shading Accent 4" w:semiHidden="0" w:uiPriority="60" w:unhideWhenUsed="0"/>
-    <w:lsdException w:name="Light List Accent 4" w:semiHidden="0" w:uiPriority="61" w:unhideWhenUsed="0"/>
-    <w:lsdException w:name="Light Grid Accent 4" w:semiHidden="0" w:uiPriority="62" w:unhideWhenUsed="0"/>
-    <w:lsdException w:name="Medium Shading 1 Accent 4" w:semiHidden="0" w:uiPriority="63" w:unhideWhenUsed="0"/>
-    <w:lsdException w:name="Medium Shading 2 Accent 4" w:semiHidden="0" w:uiPriority="64" w:unhideWhenUsed="0"/>
-    <w:lsdException w:name="Medium List 1 Accent 4" w:semiHidden="0" w:uiPriority="65" w:unhideWhenUsed="0"/>
-    <w:lsdException w:name="Medium List 2 Accent 4" w:semiHidden="0" w:uiPriority="66" w:unhideWhenUsed="0"/>
-    <w:lsdException w:name="Medium Grid 1 Accent 4" w:semiHidden="0" w:uiPriority="67" w:unhideWhenUsed="0"/>
-    <w:lsdException w:name="Medium Grid 2 Accent 4" w:semiHidden="0" w:uiPriority="68" w:unhideWhenUsed="0"/>
-    <w:lsdException w:name="Medium Grid 3 Accent 4" w:semiHidden="0" w:uiPriority="69" w:unhideWhenUsed="0"/>
-    <w:lsdException w:name="Dark List Accent 4" w:semiHidden="0" w:uiPriority="70" w:unhideWhenUsed="0"/>
-    <w:lsdException w:name="Colorful Shading Accent 4" w:semiHidden="0" w:uiPriority="71" w:unhideWhenUsed="0"/>
-    <w:lsdException w:name="Colorful List Accent 4" w:semiHidden="0" w:uiPriority="72" w:unhideWhenUsed="0"/>
-    <w:lsdException w:name="Colorful Grid Accent 4" w:semiHidden="0" w:uiPriority="73" w:unhideWhenUsed="0"/>
-    <w:lsdException w:name="Light Shading Accent 5" w:semiHidden="0" w:uiPriority="60" w:unhideWhenUsed="0"/>
-    <w:lsdException w:name="Light List Accent 5" w:semiHidden="0" w:uiPriority="61" w:unhideWhenUsed="0"/>
-    <w:lsdException w:name="Light Grid Accent 5" w:semiHidden="0" w:uiPriority="62" w:unhideWhenUsed="0"/>
-    <w:lsdException w:name="Medium Shading 1 Accent 5" w:semiHidden="0" w:uiPriority="63" w:unhideWhenUsed="0"/>
-    <w:lsdException w:name="Medium Shading 2 Accent 5" w:semiHidden="0" w:uiPriority="64" w:unhideWhenUsed="0"/>
-    <w:lsdException w:name="Medium List 1 Accent 5" w:semiHidden="0" w:uiPriority="65" w:unhideWhenUsed="0"/>
-    <w:lsdException w:name="Medium List 2 Accent 5" w:semiHidden="0" w:uiPriority="66" w:unhideWhenUsed="0"/>
-    <w:lsdException w:name="Medium Grid 1 Accent 5" w:semiHidden="0" w:uiPriority="67" w:unhideWhenUsed="0"/>
-    <w:lsdException w:name="Medium Grid 2 Accent 5" w:semiHidden="0" w:uiPriority="68" w:unhideWhenUsed="0"/>
-    <w:lsdException w:name="Medium Grid 3 Accent 5" w:semiHidden="0" w:uiPriority="69" w:unhideWhenUsed="0"/>
-    <w:lsdException w:name="Dark List Accent 5" w:semiHidden="0" w:uiPriority="70" w:unhideWhenUsed="0"/>
-    <w:lsdException w:name="Colorful Shading Accent 5" w:semiHidden="0" w:uiPriority="71" w:unhideWhenUsed="0"/>
-    <w:lsdException w:name="Colorful List Accent 5" w:semiHidden="0" w:uiPriority="72" w:unhideWhenUsed="0"/>
-    <w:lsdException w:name="Colorful Grid Accent 5" w:semiHidden="0" w:uiPriority="73" w:unhideWhenUsed="0"/>
-    <w:lsdException w:name="Light Shading Accent 6" w:semiHidden="0" w:uiPriority="60" w:unhideWhenUsed="0"/>
-    <w:lsdException w:name="Light List Accent 6" w:semiHidden="0" w:uiPriority="61" w:unhideWhenUsed="0"/>
-    <w:lsdException w:name="Light Grid Accent 6" w:semiHidden="0" w:uiPriority="62" w:unhideWhenUsed="0"/>
-    <w:lsdException w:name="Medium Shading 1 Accent 6" w:semiHidden="0" w:uiPriority="63" w:unhideWhenUsed="0"/>
-    <w:lsdException w:name="Medium Shading 2 Accent 6" w:semiHidden="0" w:uiPriority="64" w:unhideWhenUsed="0"/>
-    <w:lsdException w:name="Medium List 1 Accent 6" w:semiHidden="0" w:uiPriority="65" w:unhideWhenUsed="0"/>
-    <w:lsdException w:name="Medium List 2 Accent 6" w:semiHidden="0" w:uiPriority="66" w:unhideWhenUsed="0"/>
-    <w:lsdException w:name="Medium Grid 1 Accent 6" w:semiHidden="0" w:uiPriority="67" w:unhideWhenUsed="0"/>
-    <w:lsdException w:name="Medium Grid 2 Accent 6" w:semiHidden="0" w:uiPriority="68" w:unhideWhenUsed="0"/>
-    <w:lsdException w:name="Medium Grid 3 Accent 6" w:semiHidden="0" w:uiPriority="69" w:unhideWhenUsed="0"/>
-    <w:lsdException w:name="Dark List Accent 6" w:semiHidden="0" w:uiPriority="70" w:unhideWhenUsed="0"/>
-    <w:lsdException w:name="Colorful Shading Accent 6" w:semiHidden="0" w:uiPriority="71" w:unhideWhenUsed="0"/>
-    <w:lsdException w:name="Colorful List Accent 6" w:semiHidden="0" w:uiPriority="72" w:unhideWhenUsed="0"/>
-    <w:lsdException w:name="Colorful Grid Accent 6" w:semiHidden="0" w:uiPriority="73" w:unhideWhenUsed="0"/>
-    <w:lsdException w:name="Subtle Emphasis" w:semiHidden="0" w:uiPriority="19" w:unhideWhenUsed="0" w:qFormat="1"/>
-    <w:lsdException w:name="Intense Emphasis" w:semiHidden="0" w:uiPriority="21" w:unhideWhenUsed="0" w:qFormat="1"/>
-    <w:lsdException w:name="Subtle Reference" w:semiHidden="0" w:uiPriority="31" w:unhideWhenUsed="0" w:qFormat="1"/>
-    <w:lsdException w:name="Intense Reference" w:semiHidden="0" w:uiPriority="32" w:unhideWhenUsed="0" w:qFormat="1"/>
-    <w:lsdException w:name="Book Title" w:semiHidden="0" w:uiPriority="33" w:unhideWhenUsed="0" w:qFormat="1"/>
-    <w:lsdException w:name="Bibliography" w:uiPriority="37"/>
-    <w:lsdException w:name="TOC Heading" w:uiPriority="39" w:qFormat="1"/>
+  <w:latentStyles w:defLockedState="0" w:defUIPriority="99" w:defSemiHidden="0" w:defUnhideWhenUsed="0" w:defQFormat="0" w:count="376">
+    <w:lsdException w:name="Normal" w:uiPriority="0" w:qFormat="1"/>
+    <w:lsdException w:name="heading 1" w:uiPriority="9" w:qFormat="1"/>
+    <w:lsdException w:name="heading 2" w:semiHidden="1" w:uiPriority="9" w:unhideWhenUsed="1" w:qFormat="1"/>
+    <w:lsdException w:name="heading 3" w:semiHidden="1" w:uiPriority="9" w:unhideWhenUsed="1" w:qFormat="1"/>
+    <w:lsdException w:name="heading 4" w:semiHidden="1" w:uiPriority="9" w:unhideWhenUsed="1" w:qFormat="1"/>
+    <w:lsdException w:name="heading 5" w:semiHidden="1" w:uiPriority="9" w:unhideWhenUsed="1" w:qFormat="1"/>
+    <w:lsdException w:name="heading 6" w:semiHidden="1" w:uiPriority="9" w:unhideWhenUsed="1" w:qFormat="1"/>
+    <w:lsdException w:name="heading 7" w:semiHidden="1" w:uiPriority="9" w:unhideWhenUsed="1" w:qFormat="1"/>
+    <w:lsdException w:name="heading 8" w:semiHidden="1" w:uiPriority="9" w:unhideWhenUsed="1" w:qFormat="1"/>
+    <w:lsdException w:name="heading 9" w:semiHidden="1" w:uiPriority="9" w:unhideWhenUsed="1" w:qFormat="1"/>
+    <w:lsdException w:name="index 1" w:semiHidden="1" w:unhideWhenUsed="1"/>
+    <w:lsdException w:name="index 2" w:semiHidden="1" w:unhideWhenUsed="1"/>
+    <w:lsdException w:name="index 3" w:semiHidden="1" w:unhideWhenUsed="1"/>
+    <w:lsdException w:name="index 4" w:semiHidden="1" w:unhideWhenUsed="1"/>
+    <w:lsdException w:name="index 5" w:semiHidden="1" w:unhideWhenUsed="1"/>
+    <w:lsdException w:name="index 6" w:semiHidden="1" w:unhideWhenUsed="1"/>
+    <w:lsdException w:name="index 7" w:semiHidden="1" w:unhideWhenUsed="1"/>
+    <w:lsdException w:name="index 8" w:semiHidden="1" w:unhideWhenUsed="1"/>
+    <w:lsdException w:name="index 9" w:semiHidden="1" w:unhideWhenUsed="1"/>
+    <w:lsdException w:name="toc 1" w:semiHidden="1" w:uiPriority="39" w:unhideWhenUsed="1"/>
+    <w:lsdException w:name="toc 2" w:semiHidden="1" w:uiPriority="39" w:unhideWhenUsed="1"/>
+    <w:lsdException w:name="toc 3" w:semiHidden="1" w:uiPriority="39" w:unhideWhenUsed="1"/>
+    <w:lsdException w:name="toc 4" w:semiHidden="1" w:uiPriority="39" w:unhideWhenUsed="1"/>
+    <w:lsdException w:name="toc 5" w:semiHidden="1" w:uiPriority="39" w:unhideWhenUsed="1"/>
+    <w:lsdException w:name="toc 6" w:semiHidden="1" w:uiPriority="39" w:unhideWhenUsed="1"/>
+    <w:lsdException w:name="toc 7" w:semiHidden="1" w:uiPriority="39" w:unhideWhenUsed="1"/>
+    <w:lsdException w:name="toc 8" w:semiHidden="1" w:uiPriority="39" w:unhideWhenUsed="1"/>
+    <w:lsdException w:name="toc 9" w:semiHidden="1" w:uiPriority="39" w:unhideWhenUsed="1"/>
+    <w:lsdException w:name="Normal Indent" w:semiHidden="1" w:unhideWhenUsed="1"/>
+    <w:lsdException w:name="footnote text" w:semiHidden="1" w:unhideWhenUsed="1"/>
+    <w:lsdException w:name="annotation text" w:semiHidden="1" w:unhideWhenUsed="1"/>
+    <w:lsdException w:name="header" w:semiHidden="1" w:unhideWhenUsed="1"/>
+    <w:lsdException w:name="footer" w:semiHidden="1" w:unhideWhenUsed="1"/>
+    <w:lsdException w:name="index heading" w:semiHidden="1" w:unhideWhenUsed="1"/>
+    <w:lsdException w:name="caption" w:semiHidden="1" w:uiPriority="35" w:unhideWhenUsed="1" w:qFormat="1"/>
+    <w:lsdException w:name="table of figures" w:semiHidden="1" w:unhideWhenUsed="1"/>
+    <w:lsdException w:name="envelope address" w:semiHidden="1" w:unhideWhenUsed="1"/>
+    <w:lsdException w:name="envelope return" w:semiHidden="1" w:unhideWhenUsed="1"/>
+    <w:lsdException w:name="footnote reference" w:semiHidden="1" w:unhideWhenUsed="1"/>
+    <w:lsdException w:name="annotation reference" w:semiHidden="1" w:unhideWhenUsed="1"/>
+    <w:lsdException w:name="line number" w:semiHidden="1" w:unhideWhenUsed="1"/>
+    <w:lsdException w:name="page number" w:semiHidden="1" w:unhideWhenUsed="1"/>
+    <w:lsdException w:name="endnote reference" w:semiHidden="1" w:unhideWhenUsed="1"/>
+    <w:lsdException w:name="endnote text" w:semiHidden="1" w:unhideWhenUsed="1"/>
+    <w:lsdException w:name="table of authorities" w:semiHidden="1" w:unhideWhenUsed="1"/>
+    <w:lsdException w:name="macro" w:semiHidden="1" w:unhideWhenUsed="1"/>
+    <w:lsdException w:name="toa heading" w:semiHidden="1" w:unhideWhenUsed="1"/>
+    <w:lsdException w:name="List" w:semiHidden="1" w:unhideWhenUsed="1"/>
+    <w:lsdException w:name="List Bullet" w:semiHidden="1" w:unhideWhenUsed="1"/>
+    <w:lsdException w:name="List Number" w:semiHidden="1" w:unhideWhenUsed="1"/>
+    <w:lsdException w:name="List 2" w:semiHidden="1" w:unhideWhenUsed="1"/>
+    <w:lsdException w:name="List 3" w:semiHidden="1" w:unhideWhenUsed="1"/>
+    <w:lsdException w:name="List 4" w:semiHidden="1" w:unhideWhenUsed="1"/>
+    <w:lsdException w:name="List 5" w:semiHidden="1" w:unhideWhenUsed="1"/>
+    <w:lsdException w:name="List Bullet 2" w:semiHidden="1" w:unhideWhenUsed="1"/>
+    <w:lsdException w:name="List Bullet 3" w:semiHidden="1" w:unhideWhenUsed="1"/>
+    <w:lsdException w:name="List Bullet 4" w:semiHidden="1" w:unhideWhenUsed="1"/>
+    <w:lsdException w:name="List Bullet 5" w:semiHidden="1" w:unhideWhenUsed="1"/>
+    <w:lsdException w:name="List Number 2" w:semiHidden="1" w:unhideWhenUsed="1"/>
+    <w:lsdException w:name="List Number 3" w:semiHidden="1" w:unhideWhenUsed="1"/>
+    <w:lsdException w:name="List Number 4" w:semiHidden="1" w:unhideWhenUsed="1"/>
+    <w:lsdException w:name="List Number 5" w:semiHidden="1" w:unhideWhenUsed="1"/>
+    <w:lsdException w:name="Title" w:uiPriority="10" w:qFormat="1"/>
+    <w:lsdException w:name="Closing" w:semiHidden="1" w:unhideWhenUsed="1"/>
+    <w:lsdException w:name="Signature" w:semiHidden="1" w:unhideWhenUsed="1"/>
+    <w:lsdException w:name="Default Paragraph Font" w:semiHidden="1" w:uiPriority="1" w:unhideWhenUsed="1"/>
+    <w:lsdException w:name="Body Text" w:semiHidden="1" w:unhideWhenUsed="1"/>
+    <w:lsdException w:name="Body Text Indent" w:semiHidden="1" w:unhideWhenUsed="1"/>
+    <w:lsdException w:name="List Continue" w:semiHidden="1" w:unhideWhenUsed="1"/>
+    <w:lsdException w:name="List Continue 2" w:semiHidden="1" w:unhideWhenUsed="1"/>
+    <w:lsdException w:name="List Continue 3" w:semiHidden="1" w:unhideWhenUsed="1"/>
+    <w:lsdException w:name="List Continue 4" w:semiHidden="1" w:unhideWhenUsed="1"/>
+    <w:lsdException w:name="List Continue 5" w:semiHidden="1" w:unhideWhenUsed="1"/>
+    <w:lsdException w:name="Message Header" w:semiHidden="1" w:unhideWhenUsed="1"/>
+    <w:lsdException w:name="Subtitle" w:uiPriority="11" w:qFormat="1"/>
+    <w:lsdException w:name="Salutation" w:semiHidden="1" w:unhideWhenUsed="1"/>
+    <w:lsdException w:name="Date" w:semiHidden="1" w:unhideWhenUsed="1"/>
+    <w:lsdException w:name="Body Text First Indent" w:semiHidden="1" w:unhideWhenUsed="1"/>
+    <w:lsdException w:name="Body Text First Indent 2" w:semiHidden="1" w:unhideWhenUsed="1"/>
+    <w:lsdException w:name="Note Heading" w:semiHidden="1" w:unhideWhenUsed="1"/>
+    <w:lsdException w:name="Body Text 2" w:semiHidden="1" w:unhideWhenUsed="1"/>
+    <w:lsdException w:name="Body Text 3" w:semiHidden="1" w:unhideWhenUsed="1"/>
+    <w:lsdException w:name="Body Text Indent 2" w:semiHidden="1" w:unhideWhenUsed="1"/>
+    <w:lsdException w:name="Body Text Indent 3" w:semiHidden="1" w:unhideWhenUsed="1"/>
+    <w:lsdException w:name="Block Text" w:semiHidden="1" w:unhideWhenUsed="1"/>
+    <w:lsdException w:name="Hyperlink" w:semiHidden="1" w:unhideWhenUsed="1"/>
+    <w:lsdException w:name="FollowedHyperlink" w:semiHidden="1" w:unhideWhenUsed="1"/>
+    <w:lsdException w:name="Strong" w:uiPriority="22" w:qFormat="1"/>
+    <w:lsdException w:name="Emphasis" w:uiPriority="20" w:qFormat="1"/>
+    <w:lsdException w:name="Document Map" w:semiHidden="1" w:unhideWhenUsed="1"/>
+    <w:lsdException w:name="Plain Text" w:semiHidden="1" w:unhideWhenUsed="1"/>
+    <w:lsdException w:name="E-mail Signature" w:semiHidden="1" w:unhideWhenUsed="1"/>
+    <w:lsdException w:name="HTML Top of Form" w:semiHidden="1" w:unhideWhenUsed="1"/>
+    <w:lsdException w:name="HTML Bottom of Form" w:semiHidden="1" w:unhideWhenUsed="1"/>
+    <w:lsdException w:name="Normal (Web)" w:semiHidden="1" w:unhideWhenUsed="1"/>
+    <w:lsdException w:name="HTML Acronym" w:semiHidden="1" w:unhideWhenUsed="1"/>
+    <w:lsdException w:name="HTML Address" w:semiHidden="1" w:unhideWhenUsed="1"/>
+    <w:lsdException w:name="HTML Cite" w:semiHidden="1" w:unhideWhenUsed="1"/>
+    <w:lsdException w:name="HTML Code" w:semiHidden="1" w:unhideWhenUsed="1"/>
+    <w:lsdException w:name="HTML Definition" w:semiHidden="1" w:unhideWhenUsed="1"/>
+    <w:lsdException w:name="HTML Keyboard" w:semiHidden="1" w:unhideWhenUsed="1"/>
+    <w:lsdException w:name="HTML Preformatted" w:semiHidden="1" w:unhideWhenUsed="1"/>
+    <w:lsdException w:name="HTML Sample" w:semiHidden="1" w:unhideWhenUsed="1"/>
+    <w:lsdException w:name="HTML Typewriter" w:semiHidden="1" w:unhideWhenUsed="1"/>
+    <w:lsdException w:name="HTML Variable" w:semiHidden="1" w:unhideWhenUsed="1"/>
+    <w:lsdException w:name="Normal Table" w:semiHidden="1" w:unhideWhenUsed="1"/>
+    <w:lsdException w:name="annotation subject" w:semiHidden="1" w:unhideWhenUsed="1"/>
+    <w:lsdException w:name="No List" w:semiHidden="1" w:unhideWhenUsed="1"/>
+    <w:lsdException w:name="Outline List 1" w:semiHidden="1" w:unhideWhenUsed="1"/>
+    <w:lsdException w:name="Outline List 2" w:semiHidden="1" w:unhideWhenUsed="1"/>
+    <w:lsdException w:name="Outline List 3" w:semiHidden="1" w:unhideWhenUsed="1"/>
+    <w:lsdException w:name="Table Simple 1" w:semiHidden="1" w:unhideWhenUsed="1"/>
+    <w:lsdException w:name="Table Simple 2" w:semiHidden="1" w:unhideWhenUsed="1"/>
+    <w:lsdException w:name="Table Simple 3" w:semiHidden="1" w:unhideWhenUsed="1"/>
+    <w:lsdException w:name="Table Classic 1" w:semiHidden="1" w:unhideWhenUsed="1"/>
+    <w:lsdException w:name="Table Classic 2" w:semiHidden="1" w:unhideWhenUsed="1"/>
+    <w:lsdException w:name="Table Classic 3" w:semiHidden="1" w:unhideWhenUsed="1"/>
+    <w:lsdException w:name="Table Classic 4" w:semiHidden="1" w:unhideWhenUsed="1"/>
+    <w:lsdException w:name="Table Colorful 1" w:semiHidden="1" w:unhideWhenUsed="1"/>
+    <w:lsdException w:name="Table Colorful 2" w:semiHidden="1" w:unhideWhenUsed="1"/>
+    <w:lsdException w:name="Table Colorful 3" w:semiHidden="1" w:unhideWhenUsed="1"/>
+    <w:lsdException w:name="Table Columns 1" w:semiHidden="1" w:unhideWhenUsed="1"/>
+    <w:lsdException w:name="Table Columns 2" w:semiHidden="1" w:unhideWhenUsed="1"/>
+    <w:lsdException w:name="Table Columns 3" w:semiHidden="1" w:unhideWhenUsed="1"/>
+    <w:lsdException w:name="Table Columns 4" w:semiHidden="1" w:unhideWhenUsed="1"/>
+    <w:lsdException w:name="Table Columns 5" w:semiHidden="1" w:unhideWhenUsed="1"/>
+    <w:lsdException w:name="Table Grid 1" w:semiHidden="1" w:unhideWhenUsed="1"/>
+    <w:lsdException w:name="Table Grid 2" w:semiHidden="1" w:unhideWhenUsed="1"/>
+    <w:lsdException w:name="Table Grid 3" w:semiHidden="1" w:unhideWhenUsed="1"/>
+    <w:lsdException w:name="Table Grid 4" w:semiHidden="1" w:unhideWhenUsed="1"/>
+    <w:lsdException w:name="Table Grid 5" w:semiHidden="1" w:unhideWhenUsed="1"/>
+    <w:lsdException w:name="Table Grid 6" w:semiHidden="1" w:unhideWhenUsed="1"/>
+    <w:lsdException w:name="Table Grid 7" w:semiHidden="1" w:unhideWhenUsed="1"/>
+    <w:lsdException w:name="Table Grid 8" w:semiHidden="1" w:unhideWhenUsed="1"/>
+    <w:lsdException w:name="Table List 1" w:semiHidden="1" w:unhideWhenUsed="1"/>
+    <w:lsdException w:name="Table List 2" w:semiHidden="1" w:unhideWhenUsed="1"/>
+    <w:lsdException w:name="Table List 3" w:semiHidden="1" w:unhideWhenUsed="1"/>
+    <w:lsdException w:name="Table List 4" w:semiHidden="1" w:unhideWhenUsed="1"/>
+    <w:lsdException w:name="Table List 5" w:semiHidden="1" w:unhideWhenUsed="1"/>
+    <w:lsdException w:name="Table List 6" w:semiHidden="1" w:unhideWhenUsed="1"/>
+    <w:lsdException w:name="Table List 7" w:semiHidden="1" w:unhideWhenUsed="1"/>
+    <w:lsdException w:name="Table List 8" w:semiHidden="1" w:unhideWhenUsed="1"/>
+    <w:lsdException w:name="Table 3D effects 1" w:semiHidden="1" w:unhideWhenUsed="1"/>
+    <w:lsdException w:name="Table 3D effects 2" w:semiHidden="1" w:unhideWhenUsed="1"/>
+    <w:lsdException w:name="Table 3D effects 3" w:semiHidden="1" w:unhideWhenUsed="1"/>
+    <w:lsdException w:name="Table Contemporary" w:semiHidden="1" w:unhideWhenUsed="1"/>
+    <w:lsdException w:name="Table Elegant" w:semiHidden="1" w:unhideWhenUsed="1"/>
+    <w:lsdException w:name="Table Professional" w:semiHidden="1" w:unhideWhenUsed="1"/>
+    <w:lsdException w:name="Table Subtle 1" w:semiHidden="1" w:unhideWhenUsed="1"/>
+    <w:lsdException w:name="Table Subtle 2" w:semiHidden="1" w:unhideWhenUsed="1"/>
+    <w:lsdException w:name="Table Web 1" w:semiHidden="1" w:unhideWhenUsed="1"/>
+    <w:lsdException w:name="Table Web 2" w:semiHidden="1" w:unhideWhenUsed="1"/>
+    <w:lsdException w:name="Table Web 3" w:semiHidden="1" w:unhideWhenUsed="1"/>
+    <w:lsdException w:name="Balloon Text" w:semiHidden="1" w:unhideWhenUsed="1"/>
+    <w:lsdException w:name="Table Grid" w:uiPriority="39"/>
+    <w:lsdException w:name="Table Theme" w:semiHidden="1" w:unhideWhenUsed="1"/>
+    <w:lsdException w:name="Placeholder Text" w:semiHidden="1"/>
+    <w:lsdException w:name="No Spacing" w:uiPriority="1" w:qFormat="1"/>
+    <w:lsdException w:name="Light Shading" w:uiPriority="60"/>
+    <w:lsdException w:name="Light List" w:uiPriority="61"/>
+    <w:lsdException w:name="Light Grid" w:uiPriority="62"/>
+    <w:lsdException w:name="Medium Shading 1" w:uiPriority="63"/>
+    <w:lsdException w:name="Medium Shading 2" w:uiPriority="64"/>
+    <w:lsdException w:name="Medium List 1" w:uiPriority="65"/>
+    <w:lsdException w:name="Medium List 2" w:uiPriority="66"/>
+    <w:lsdException w:name="Medium Grid 1" w:uiPriority="67"/>
+    <w:lsdException w:name="Medium Grid 2" w:uiPriority="68"/>
+    <w:lsdException w:name="Medium Grid 3" w:uiPriority="69"/>
+    <w:lsdException w:name="Dark List" w:uiPriority="70"/>
+    <w:lsdException w:name="Colorful Shading" w:uiPriority="71"/>
+    <w:lsdException w:name="Colorful List" w:uiPriority="72"/>
+    <w:lsdException w:name="Colorful Grid" w:uiPriority="73"/>
+    <w:lsdException w:name="Light Shading Accent 1" w:uiPriority="60"/>
+    <w:lsdException w:name="Light List Accent 1" w:uiPriority="61"/>
+    <w:lsdException w:name="Light Grid Accent 1" w:uiPriority="62"/>
+    <w:lsdException w:name="Medium Shading 1 Accent 1" w:uiPriority="63"/>
+    <w:lsdException w:name="Medium Shading 2 Accent 1" w:uiPriority="64"/>
+    <w:lsdException w:name="Medium List 1 Accent 1" w:uiPriority="65"/>
+    <w:lsdException w:name="Revision" w:semiHidden="1"/>
+    <w:lsdException w:name="List Paragraph" w:uiPriority="34" w:qFormat="1"/>
+    <w:lsdException w:name="Quote" w:uiPriority="29" w:qFormat="1"/>
+    <w:lsdException w:name="Intense Quote" w:uiPriority="30" w:qFormat="1"/>
+    <w:lsdException w:name="Medium List 2 Accent 1" w:uiPriority="66"/>
+    <w:lsdException w:name="Medium Grid 1 Accent 1" w:uiPriority="67"/>
+    <w:lsdException w:name="Medium Grid 2 Accent 1" w:uiPriority="68"/>
+    <w:lsdException w:name="Medium Grid 3 Accent 1" w:uiPriority="69"/>
+    <w:lsdException w:name="Dark List Accent 1" w:uiPriority="70"/>
+    <w:lsdException w:name="Colorful Shading Accent 1" w:uiPriority="71"/>
+    <w:lsdException w:name="Colorful List Accent 1" w:uiPriority="72"/>
+    <w:lsdException w:name="Colorful Grid Accent 1" w:uiPriority="73"/>
+    <w:lsdException w:name="Light Shading Accent 2" w:uiPriority="60"/>
+    <w:lsdException w:name="Light List Accent 2" w:uiPriority="61"/>
+    <w:lsdException w:name="Light Grid Accent 2" w:uiPriority="62"/>
+    <w:lsdException w:name="Medium Shading 1 Accent 2" w:uiPriority="63"/>
+    <w:lsdException w:name="Medium Shading 2 Accent 2" w:uiPriority="64"/>
+    <w:lsdException w:name="Medium List 1 Accent 2" w:uiPriority="65"/>
+    <w:lsdException w:name="Medium List 2 Accent 2" w:uiPriority="66"/>
+    <w:lsdException w:name="Medium Grid 1 Accent 2" w:uiPriority="67"/>
+    <w:lsdException w:name="Medium Grid 2 Accent 2" w:uiPriority="68"/>
+    <w:lsdException w:name="Medium Grid 3 Accent 2" w:uiPriority="69"/>
+    <w:lsdException w:name="Dark List Accent 2" w:uiPriority="70"/>
+    <w:lsdException w:name="Colorful Shading Accent 2" w:uiPriority="71"/>
+    <w:lsdException w:name="Colorful List Accent 2" w:uiPriority="72"/>
+    <w:lsdException w:name="Colorful Grid Accent 2" w:uiPriority="73"/>
+    <w:lsdException w:name="Light Shading Accent 3" w:uiPriority="60"/>
+    <w:lsdException w:name="Light List Accent 3" w:uiPriority="61"/>
+    <w:lsdException w:name="Light Grid Accent 3" w:uiPriority="62"/>
+    <w:lsdException w:name="Medium Shading 1 Accent 3" w:uiPriority="63"/>
+    <w:lsdException w:name="Medium Shading 2 Accent 3" w:uiPriority="64"/>
+    <w:lsdException w:name="Medium List 1 Accent 3" w:uiPriority="65"/>
+    <w:lsdException w:name="Medium List 2 Accent 3" w:uiPriority="66"/>
+    <w:lsdException w:name="Medium Grid 1 Accent 3" w:uiPriority="67"/>
+    <w:lsdException w:name="Medium Grid 2 Accent 3" w:uiPriority="68"/>
+    <w:lsdException w:name="Medium Grid 3 Accent 3" w:uiPriority="69"/>
+    <w:lsdException w:name="Dark List Accent 3" w:uiPriority="70"/>
+    <w:lsdException w:name="Colorful Shading Accent 3" w:uiPriority="71"/>
+    <w:lsdException w:name="Colorful List Accent 3" w:uiPriority="72"/>
+    <w:lsdException w:name="Colorful Grid Accent 3" w:uiPriority="73"/>
+    <w:lsdException w:name="Light Shading Accent 4" w:uiPriority="60"/>
+    <w:lsdException w:name="Light List Accent 4" w:uiPriority="61"/>
+    <w:lsdException w:name="Light Grid Accent 4" w:uiPriority="62"/>
+    <w:lsdException w:name="Medium Shading 1 Accent 4" w:uiPriority="63"/>
+    <w:lsdException w:name="Medium Shading 2 Accent 4" w:uiPriority="64"/>
+    <w:lsdException w:name="Medium List 1 Accent 4" w:uiPriority="65"/>
+    <w:lsdException w:name="Medium List 2 Accent 4" w:uiPriority="66"/>
+    <w:lsdException w:name="Medium Grid 1 Accent 4" w:uiPriority="67"/>
+    <w:lsdException w:name="Medium Grid 2 Accent 4" w:uiPriority="68"/>
+    <w:lsdException w:name="Medium Grid 3 Accent 4" w:uiPriority="69"/>
+    <w:lsdException w:name="Dark List Accent 4" w:uiPriority="70"/>
+    <w:lsdException w:name="Colorful Shading Accent 4" w:uiPriority="71"/>
+    <w:lsdException w:name="Colorful List Accent 4" w:uiPriority="72"/>
+    <w:lsdException w:name="Colorful Grid Accent 4" w:uiPriority="73"/>
+    <w:lsdException w:name="Light Shading Accent 5" w:uiPriority="60"/>
+    <w:lsdException w:name="Light List Accent 5" w:uiPriority="61"/>
+    <w:lsdException w:name="Light Grid Accent 5" w:uiPriority="62"/>
+    <w:lsdException w:name="Medium Shading 1 Accent 5" w:uiPriority="63"/>
+    <w:lsdException w:name="Medium Shading 2 Accent 5" w:uiPriority="64"/>
+    <w:lsdException w:name="Medium List 1 Accent 5" w:uiPriority="65"/>
+    <w:lsdException w:name="Medium List 2 Accent 5" w:uiPriority="66"/>
+    <w:lsdException w:name="Medium Grid 1 Accent 5" w:uiPriority="67"/>
+    <w:lsdException w:name="Medium Grid 2 Accent 5" w:uiPriority="68"/>
+    <w:lsdException w:name="Medium Grid 3 Accent 5" w:uiPriority="69"/>
+    <w:lsdException w:name="Dark List Accent 5" w:uiPriority="70"/>
+    <w:lsdException w:name="Colorful Shading Accent 5" w:uiPriority="71"/>
+    <w:lsdException w:name="Colorful List Accent 5" w:uiPriority="72"/>
+    <w:lsdException w:name="Colorful Grid Accent 5" w:uiPriority="73"/>
+    <w:lsdException w:name="Light Shading Accent 6" w:uiPriority="60"/>
+    <w:lsdException w:name="Light List Accent 6" w:uiPriority="61"/>
+    <w:lsdException w:name="Light Grid Accent 6" w:uiPriority="62"/>
+    <w:lsdException w:name="Medium Shading 1 Accent 6" w:uiPriority="63"/>
+    <w:lsdException w:name="Medium Shading 2 Accent 6" w:uiPriority="64"/>
+    <w:lsdException w:name="Medium List 1 Accent 6" w:uiPriority="65"/>
+    <w:lsdException w:name="Medium List 2 Accent 6" w:uiPriority="66"/>
+    <w:lsdException w:name="Medium Grid 1 Accent 6" w:uiPriority="67"/>
+    <w:lsdException w:name="Medium Grid 2 Accent 6" w:uiPriority="68"/>
+    <w:lsdException w:name="Medium Grid 3 Accent 6" w:uiPriority="69"/>
+    <w:lsdException w:name="Dark List Accent 6" w:uiPriority="70"/>
+    <w:lsdException w:name="Colorful Shading Accent 6" w:uiPriority="71"/>
+    <w:lsdException w:name="Colorful List Accent 6" w:uiPriority="72"/>
+    <w:lsdException w:name="Colorful Grid Accent 6" w:uiPriority="73"/>
+    <w:lsdException w:name="Subtle Emphasis" w:uiPriority="19" w:qFormat="1"/>
+    <w:lsdException w:name="Intense Emphasis" w:uiPriority="21" w:qFormat="1"/>
+    <w:lsdException w:name="Subtle Reference" w:uiPriority="31" w:qFormat="1"/>
+    <w:lsdException w:name="Intense Reference" w:uiPriority="32" w:qFormat="1"/>
+    <w:lsdException w:name="Book Title" w:uiPriority="33" w:qFormat="1"/>
+    <w:lsdException w:name="Bibliography" w:semiHidden="1" w:uiPriority="37" w:unhideWhenUsed="1"/>
+    <w:lsdException w:name="TOC Heading" w:semiHidden="1" w:uiPriority="39" w:unhideWhenUsed="1" w:qFormat="1"/>
+    <w:lsdException w:name="Plain Table 1" w:uiPriority="41"/>
+    <w:lsdException w:name="Plain Table 2" w:uiPriority="42"/>
+    <w:lsdException w:name="Plain Table 3" w:uiPriority="43"/>
+    <w:lsdException w:name="Plain Table 4" w:uiPriority="44"/>
+    <w:lsdException w:name="Plain Table 5" w:uiPriority="45"/>
+    <w:lsdException w:name="Grid Table Light" w:uiPriority="40"/>
+    <w:lsdException w:name="Grid Table 1 Light" w:uiPriority="46"/>
+    <w:lsdException w:name="Grid Table 2" w:uiPriority="47"/>
+    <w:lsdException w:name="Grid Table 3" w:uiPriority="48"/>
+    <w:lsdException w:name="Grid Table 4" w:uiPriority="49"/>
+    <w:lsdException w:name="Grid Table 5 Dark" w:uiPriority="50"/>
+    <w:lsdException w:name="Grid Table 6 Colorful" w:uiPriority="51"/>
+    <w:lsdException w:name="Grid Table 7 Colorful" w:uiPriority="52"/>
+    <w:lsdException w:name="Grid Table 1 Light Accent 1" w:uiPriority="46"/>
+    <w:lsdException w:name="Grid Table 2 Accent 1" w:uiPriority="47"/>
+    <w:lsdException w:name="Grid Table 3 Accent 1" w:uiPriority="48"/>
+    <w:lsdException w:name="Grid Table 4 Accent 1" w:uiPriority="49"/>
+    <w:lsdException w:name="Grid Table 5 Dark Accent 1" w:uiPriority="50"/>
+    <w:lsdException w:name="Grid Table 6 Colorful Accent 1" w:uiPriority="51"/>
+    <w:lsdException w:name="Grid Table 7 Colorful Accent 1" w:uiPriority="52"/>
+    <w:lsdException w:name="Grid Table 1 Light Accent 2" w:uiPriority="46"/>
+    <w:lsdException w:name="Grid Table 2 Accent 2" w:uiPriority="47"/>
+    <w:lsdException w:name="Grid Table 3 Accent 2" w:uiPriority="48"/>
+    <w:lsdException w:name="Grid Table 4 Accent 2" w:uiPriority="49"/>
+    <w:lsdException w:name="Grid Table 5 Dark Accent 2" w:uiPriority="50"/>
+    <w:lsdException w:name="Grid Table 6 Colorful Accent 2" w:uiPriority="51"/>
+    <w:lsdException w:name="Grid Table 7 Colorful Accent 2" w:uiPriority="52"/>
+    <w:lsdException w:name="Grid Table 1 Light Accent 3" w:uiPriority="46"/>
+    <w:lsdException w:name="Grid Table 2 Accent 3" w:uiPriority="47"/>
+    <w:lsdException w:name="Grid Table 3 Accent 3" w:uiPriority="48"/>
+    <w:lsdException w:name="Grid Table 4 Accent 3" w:uiPriority="49"/>
+    <w:lsdException w:name="Grid Table 5 Dark Accent 3" w:uiPriority="50"/>
+    <w:lsdException w:name="Grid Table 6 Colorful Accent 3" w:uiPriority="51"/>
+    <w:lsdException w:name="Grid Table 7 Colorful Accent 3" w:uiPriority="52"/>
+    <w:lsdException w:name="Grid Table 1 Light Accent 4" w:uiPriority="46"/>
+    <w:lsdException w:name="Grid Table 2 Accent 4" w:uiPriority="47"/>
+    <w:lsdException w:name="Grid Table 3 Accent 4" w:uiPriority="48"/>
+    <w:lsdException w:name="Grid Table 4 Accent 4" w:uiPriority="49"/>
+    <w:lsdException w:name="Grid Table 5 Dark Accent 4" w:uiPriority="50"/>
+    <w:lsdException w:name="Grid Table 6 Colorful Accent 4" w:uiPriority="51"/>
+    <w:lsdException w:name="Grid Table 7 Colorful Accent 4" w:uiPriority="52"/>
+    <w:lsdException w:name="Grid Table 1 Light Accent 5" w:uiPriority="46"/>
+    <w:lsdException w:name="Grid Table 2 Accent 5" w:uiPriority="47"/>
+    <w:lsdException w:name="Grid Table 3 Accent 5" w:uiPriority="48"/>
+    <w:lsdException w:name="Grid Table 4 Accent 5" w:uiPriority="49"/>
+    <w:lsdException w:name="Grid Table 5 Dark Accent 5" w:uiPriority="50"/>
+    <w:lsdException w:name="Grid Table 6 Colorful Accent 5" w:uiPriority="51"/>
+    <w:lsdException w:name="Grid Table 7 Colorful Accent 5" w:uiPriority="52"/>
+    <w:lsdException w:name="Grid Table 1 Light Accent 6" w:uiPriority="46"/>
+    <w:lsdException w:name="Grid Table 2 Accent 6" w:uiPriority="47"/>
+    <w:lsdException w:name="Grid Table 3 Accent 6" w:uiPriority="48"/>
+    <w:lsdException w:name="Grid Table 4 Accent 6" w:uiPriority="49"/>
+    <w:lsdException w:name="Grid Table 5 Dark Accent 6" w:uiPriority="50"/>
+    <w:lsdException w:name="Grid Table 6 Colorful Accent 6" w:uiPriority="51"/>
+    <w:lsdException w:name="Grid Table 7 Colorful Accent 6" w:uiPriority="52"/>
+    <w:lsdException w:name="List Table 1 Light" w:uiPriority="46"/>
+    <w:lsdException w:name="List Table 2" w:uiPriority="47"/>
+    <w:lsdException w:name="List Table 3" w:uiPriority="48"/>
+    <w:lsdException w:name="List Table 4" w:uiPriority="49"/>
+    <w:lsdException w:name="List Table 5 Dark" w:uiPriority="50"/>
+    <w:lsdException w:name="List Table 6 Colorful" w:uiPriority="51"/>
+    <w:lsdException w:name="List Table 7 Colorful" w:uiPriority="52"/>
+    <w:lsdException w:name="List Table 1 Light Accent 1" w:uiPriority="46"/>
+    <w:lsdException w:name="List Table 2 Accent 1" w:uiPriority="47"/>
+    <w:lsdException w:name="List Table 3 Accent 1" w:uiPriority="48"/>
+    <w:lsdException w:name="List Table 4 Accent 1" w:uiPriority="49"/>
+    <w:lsdException w:name="List Table 5 Dark Accent 1" w:uiPriority="50"/>
+    <w:lsdException w:name="List Table 6 Colorful Accent 1" w:uiPriority="51"/>
+    <w:lsdException w:name="List Table 7 Colorful Accent 1" w:uiPriority="52"/>
+    <w:lsdException w:name="List Table 1 Light Accent 2" w:uiPriority="46"/>
+    <w:lsdException w:name="List Table 2 Accent 2" w:uiPriority="47"/>
+    <w:lsdException w:name="List Table 3 Accent 2" w:uiPriority="48"/>
+    <w:lsdException w:name="List Table 4 Accent 2" w:uiPriority="49"/>
+    <w:lsdException w:name="List Table 5 Dark Accent 2" w:uiPriority="50"/>
+    <w:lsdException w:name="List Table 6 Colorful Accent 2" w:uiPriority="51"/>
+    <w:lsdException w:name="List Table 7 Colorful Accent 2" w:uiPriority="52"/>
+    <w:lsdException w:name="List Table 1 Light Accent 3" w:uiPriority="46"/>
+    <w:lsdException w:name="List Table 2 Accent 3" w:uiPriority="47"/>
+    <w:lsdException w:name="List Table 3 Accent 3" w:uiPriority="48"/>
+    <w:lsdException w:name="List Table 4 Accent 3" w:uiPriority="49"/>
+    <w:lsdException w:name="List Table 5 Dark Accent 3" w:uiPriority="50"/>
+    <w:lsdException w:name="List Table 6 Colorful Accent 3" w:uiPriority="51"/>
+    <w:lsdException w:name="List Table 7 Colorful Accent 3" w:uiPriority="52"/>
+    <w:lsdException w:name="List Table 1 Light Accent 4" w:uiPriority="46"/>
+    <w:lsdException w:name="List Table 2 Accent 4" w:uiPriority="47"/>
+    <w:lsdException w:name="List Table 3 Accent 4" w:uiPriority="48"/>
+    <w:lsdException w:name="List Table 4 Accent 4" w:uiPriority="49"/>
+    <w:lsdException w:name="List Table 5 Dark Accent 4" w:uiPriority="50"/>
+    <w:lsdException w:name="List Table 6 Colorful Accent 4" w:uiPriority="51"/>
+    <w:lsdException w:name="List Table 7 Colorful Accent 4" w:uiPriority="52"/>
+    <w:lsdException w:name="List Table 1 Light Accent 5" w:uiPriority="46"/>
+    <w:lsdException w:name="List Table 2 Accent 5" w:uiPriority="47"/>
+    <w:lsdException w:name="List Table 3 Accent 5" w:uiPriority="48"/>
+    <w:lsdException w:name="List Table 4 Accent 5" w:uiPriority="49"/>
+    <w:lsdException w:name="List Table 5 Dark Accent 5" w:uiPriority="50"/>
+    <w:lsdException w:name="List Table 6 Colorful Accent 5" w:uiPriority="51"/>
+    <w:lsdException w:name="List Table 7 Colorful Accent 5" w:uiPriority="52"/>
+    <w:lsdException w:name="List Table 1 Light Accent 6" w:uiPriority="46"/>
+    <w:lsdException w:name="List Table 2 Accent 6" w:uiPriority="47"/>
+    <w:lsdException w:name="List Table 3 Accent 6" w:uiPriority="48"/>
+    <w:lsdException w:name="List Table 4 Accent 6" w:uiPriority="49"/>
+    <w:lsdException w:name="List Table 5 Dark Accent 6" w:uiPriority="50"/>
+    <w:lsdException w:name="List Table 6 Colorful Accent 6" w:uiPriority="51"/>
+    <w:lsdException w:name="List Table 7 Colorful Accent 6" w:uiPriority="52"/>
+    <w:lsdException w:name="Mention" w:semiHidden="1" w:unhideWhenUsed="1"/>
+    <w:lsdException w:name="Smart Hyperlink" w:semiHidden="1" w:unhideWhenUsed="1"/>
+    <w:lsdException w:name="Hashtag" w:semiHidden="1" w:unhideWhenUsed="1"/>
+    <w:lsdException w:name="Unresolved Mention" w:semiHidden="1" w:unhideWhenUsed="1"/>
+    <w:lsdException w:name="Smart Link" w:semiHidden="1" w:unhideWhenUsed="1"/>
   </w:latentStyles>
   <w:style w:type="paragraph" w:default="1" w:styleId="Normal">
     <w:name w:val="Normal"/>
@@ -4764,242 +5798,27 @@
       <w:contextualSpacing/>
     </w:pPr>
   </w:style>
-</w:styles>
-</file>
-
-<file path=word/stylesWithEffects.xml><?xml version="1.0" encoding="utf-8"?>
-<w:styles xmlns:wpc="http://schemas.microsoft.com/office/word/2010/wordprocessingCanvas" xmlns:mc="http://schemas.openxmlformats.org/markup-compatibility/2006" xmlns:o="urn:schemas-microsoft-com:office:office" xmlns:r="http://schemas.openxmlformats.org/officeDocument/2006/relationships" xmlns:m="http://schemas.openxmlformats.org/officeDocument/2006/math" xmlns:v="urn:schemas-microsoft-com:vml" xmlns:wp14="http://schemas.microsoft.com/office/word/2010/wordprocessingDrawing" xmlns:wp="http://schemas.openxmlformats.org/drawingml/2006/wordprocessingDrawing" xmlns:w10="urn:schemas-microsoft-com:office:word" xmlns:w="http://schemas.openxmlformats.org/wordprocessingml/2006/main" xmlns:w14="http://schemas.microsoft.com/office/word/2010/wordml" xmlns:wpg="http://schemas.microsoft.com/office/word/2010/wordprocessingGroup" xmlns:wpi="http://schemas.microsoft.com/office/word/2010/wordprocessingInk" xmlns:wne="http://schemas.microsoft.com/office/word/2006/wordml" xmlns:wps="http://schemas.microsoft.com/office/word/2010/wordprocessingShape" mc:Ignorable="w14 wp14">
-  <w:docDefaults>
-    <w:rPrDefault>
-      <w:rPr>
-        <w:rFonts w:asciiTheme="minorHAnsi" w:eastAsiaTheme="minorHAnsi" w:hAnsiTheme="minorHAnsi" w:cstheme="minorBidi"/>
-        <w:sz w:val="22"/>
-        <w:szCs w:val="22"/>
-        <w:lang w:val="en-US" w:eastAsia="en-US" w:bidi="ar-SA"/>
-      </w:rPr>
-    </w:rPrDefault>
-    <w:pPrDefault>
-      <w:pPr>
-        <w:spacing w:after="200" w:line="276" w:lineRule="auto"/>
-      </w:pPr>
-    </w:pPrDefault>
-  </w:docDefaults>
-  <w:latentStyles w:defLockedState="0" w:defUIPriority="99" w:defSemiHidden="1" w:defUnhideWhenUsed="1" w:defQFormat="0" w:count="267">
-    <w:lsdException w:name="Normal" w:semiHidden="0" w:uiPriority="0" w:unhideWhenUsed="0" w:qFormat="1"/>
-    <w:lsdException w:name="heading 1" w:semiHidden="0" w:uiPriority="9" w:unhideWhenUsed="0" w:qFormat="1"/>
-    <w:lsdException w:name="heading 2" w:uiPriority="9" w:qFormat="1"/>
-    <w:lsdException w:name="heading 3" w:uiPriority="9" w:qFormat="1"/>
-    <w:lsdException w:name="heading 4" w:uiPriority="9" w:qFormat="1"/>
-    <w:lsdException w:name="heading 5" w:uiPriority="9" w:qFormat="1"/>
-    <w:lsdException w:name="heading 6" w:uiPriority="9" w:qFormat="1"/>
-    <w:lsdException w:name="heading 7" w:uiPriority="9" w:qFormat="1"/>
-    <w:lsdException w:name="heading 8" w:uiPriority="9" w:qFormat="1"/>
-    <w:lsdException w:name="heading 9" w:uiPriority="9" w:qFormat="1"/>
-    <w:lsdException w:name="toc 1" w:uiPriority="39"/>
-    <w:lsdException w:name="toc 2" w:uiPriority="39"/>
-    <w:lsdException w:name="toc 3" w:uiPriority="39"/>
-    <w:lsdException w:name="toc 4" w:uiPriority="39"/>
-    <w:lsdException w:name="toc 5" w:uiPriority="39"/>
-    <w:lsdException w:name="toc 6" w:uiPriority="39"/>
-    <w:lsdException w:name="toc 7" w:uiPriority="39"/>
-    <w:lsdException w:name="toc 8" w:uiPriority="39"/>
-    <w:lsdException w:name="toc 9" w:uiPriority="39"/>
-    <w:lsdException w:name="caption" w:uiPriority="35" w:qFormat="1"/>
-    <w:lsdException w:name="Title" w:semiHidden="0" w:uiPriority="10" w:unhideWhenUsed="0" w:qFormat="1"/>
-    <w:lsdException w:name="Default Paragraph Font" w:uiPriority="1"/>
-    <w:lsdException w:name="Subtitle" w:semiHidden="0" w:uiPriority="11" w:unhideWhenUsed="0" w:qFormat="1"/>
-    <w:lsdException w:name="Strong" w:semiHidden="0" w:uiPriority="22" w:unhideWhenUsed="0" w:qFormat="1"/>
-    <w:lsdException w:name="Emphasis" w:semiHidden="0" w:uiPriority="20" w:unhideWhenUsed="0" w:qFormat="1"/>
-    <w:lsdException w:name="Table Grid" w:semiHidden="0" w:uiPriority="59" w:unhideWhenUsed="0"/>
-    <w:lsdException w:name="Placeholder Text" w:unhideWhenUsed="0"/>
-    <w:lsdException w:name="No Spacing" w:semiHidden="0" w:uiPriority="1" w:unhideWhenUsed="0" w:qFormat="1"/>
-    <w:lsdException w:name="Light Shading" w:semiHidden="0" w:uiPriority="60" w:unhideWhenUsed="0"/>
-    <w:lsdException w:name="Light List" w:semiHidden="0" w:uiPriority="61" w:unhideWhenUsed="0"/>
-    <w:lsdException w:name="Light Grid" w:semiHidden="0" w:uiPriority="62" w:unhideWhenUsed="0"/>
-    <w:lsdException w:name="Medium Shading 1" w:semiHidden="0" w:uiPriority="63" w:unhideWhenUsed="0"/>
-    <w:lsdException w:name="Medium Shading 2" w:semiHidden="0" w:uiPriority="64" w:unhideWhenUsed="0"/>
-    <w:lsdException w:name="Medium List 1" w:semiHidden="0" w:uiPriority="65" w:unhideWhenUsed="0"/>
-    <w:lsdException w:name="Medium List 2" w:semiHidden="0" w:uiPriority="66" w:unhideWhenUsed="0"/>
-    <w:lsdException w:name="Medium Grid 1" w:semiHidden="0" w:uiPriority="67" w:unhideWhenUsed="0"/>
-    <w:lsdException w:name="Medium Grid 2" w:semiHidden="0" w:uiPriority="68" w:unhideWhenUsed="0"/>
-    <w:lsdException w:name="Medium Grid 3" w:semiHidden="0" w:uiPriority="69" w:unhideWhenUsed="0"/>
-    <w:lsdException w:name="Dark List" w:semiHidden="0" w:uiPriority="70" w:unhideWhenUsed="0"/>
-    <w:lsdException w:name="Colorful Shading" w:semiHidden="0" w:uiPriority="71" w:unhideWhenUsed="0"/>
-    <w:lsdException w:name="Colorful List" w:semiHidden="0" w:uiPriority="72" w:unhideWhenUsed="0"/>
-    <w:lsdException w:name="Colorful Grid" w:semiHidden="0" w:uiPriority="73" w:unhideWhenUsed="0"/>
-    <w:lsdException w:name="Light Shading Accent 1" w:semiHidden="0" w:uiPriority="60" w:unhideWhenUsed="0"/>
-    <w:lsdException w:name="Light List Accent 1" w:semiHidden="0" w:uiPriority="61" w:unhideWhenUsed="0"/>
-    <w:lsdException w:name="Light Grid Accent 1" w:semiHidden="0" w:uiPriority="62" w:unhideWhenUsed="0"/>
-    <w:lsdException w:name="Medium Shading 1 Accent 1" w:semiHidden="0" w:uiPriority="63" w:unhideWhenUsed="0"/>
-    <w:lsdException w:name="Medium Shading 2 Accent 1" w:semiHidden="0" w:uiPriority="64" w:unhideWhenUsed="0"/>
-    <w:lsdException w:name="Medium List 1 Accent 1" w:semiHidden="0" w:uiPriority="65" w:unhideWhenUsed="0"/>
-    <w:lsdException w:name="Revision" w:unhideWhenUsed="0"/>
-    <w:lsdException w:name="List Paragraph" w:semiHidden="0" w:uiPriority="34" w:unhideWhenUsed="0" w:qFormat="1"/>
-    <w:lsdException w:name="Quote" w:semiHidden="0" w:uiPriority="29" w:unhideWhenUsed="0" w:qFormat="1"/>
-    <w:lsdException w:name="Intense Quote" w:semiHidden="0" w:uiPriority="30" w:unhideWhenUsed="0" w:qFormat="1"/>
-    <w:lsdException w:name="Medium List 2 Accent 1" w:semiHidden="0" w:uiPriority="66" w:unhideWhenUsed="0"/>
-    <w:lsdException w:name="Medium Grid 1 Accent 1" w:semiHidden="0" w:uiPriority="67" w:unhideWhenUsed="0"/>
-    <w:lsdException w:name="Medium Grid 2 Accent 1" w:semiHidden="0" w:uiPriority="68" w:unhideWhenUsed="0"/>
-    <w:lsdException w:name="Medium Grid 3 Accent 1" w:semiHidden="0" w:uiPriority="69" w:unhideWhenUsed="0"/>
-    <w:lsdException w:name="Dark List Accent 1" w:semiHidden="0" w:uiPriority="70" w:unhideWhenUsed="0"/>
-    <w:lsdException w:name="Colorful Shading Accent 1" w:semiHidden="0" w:uiPriority="71" w:unhideWhenUsed="0"/>
-    <w:lsdException w:name="Colorful List Accent 1" w:semiHidden="0" w:uiPriority="72" w:unhideWhenUsed="0"/>
-    <w:lsdException w:name="Colorful Grid Accent 1" w:semiHidden="0" w:uiPriority="73" w:unhideWhenUsed="0"/>
-    <w:lsdException w:name="Light Shading Accent 2" w:semiHidden="0" w:uiPriority="60" w:unhideWhenUsed="0"/>
-    <w:lsdException w:name="Light List Accent 2" w:semiHidden="0" w:uiPriority="61" w:unhideWhenUsed="0"/>
-    <w:lsdException w:name="Light Grid Accent 2" w:semiHidden="0" w:uiPriority="62" w:unhideWhenUsed="0"/>
-    <w:lsdException w:name="Medium Shading 1 Accent 2" w:semiHidden="0" w:uiPriority="63" w:unhideWhenUsed="0"/>
-    <w:lsdException w:name="Medium Shading 2 Accent 2" w:semiHidden="0" w:uiPriority="64" w:unhideWhenUsed="0"/>
-    <w:lsdException w:name="Medium List 1 Accent 2" w:semiHidden="0" w:uiPriority="65" w:unhideWhenUsed="0"/>
-    <w:lsdException w:name="Medium List 2 Accent 2" w:semiHidden="0" w:uiPriority="66" w:unhideWhenUsed="0"/>
-    <w:lsdException w:name="Medium Grid 1 Accent 2" w:semiHidden="0" w:uiPriority="67" w:unhideWhenUsed="0"/>
-    <w:lsdException w:name="Medium Grid 2 Accent 2" w:semiHidden="0" w:uiPriority="68" w:unhideWhenUsed="0"/>
-    <w:lsdException w:name="Medium Grid 3 Accent 2" w:semiHidden="0" w:uiPriority="69" w:unhideWhenUsed="0"/>
-    <w:lsdException w:name="Dark List Accent 2" w:semiHidden="0" w:uiPriority="70" w:unhideWhenUsed="0"/>
-    <w:lsdException w:name="Colorful Shading Accent 2" w:semiHidden="0" w:uiPriority="71" w:unhideWhenUsed="0"/>
-    <w:lsdException w:name="Colorful List Accent 2" w:semiHidden="0" w:uiPriority="72" w:unhideWhenUsed="0"/>
-    <w:lsdException w:name="Colorful Grid Accent 2" w:semiHidden="0" w:uiPriority="73" w:unhideWhenUsed="0"/>
-    <w:lsdException w:name="Light Shading Accent 3" w:semiHidden="0" w:uiPriority="60" w:unhideWhenUsed="0"/>
-    <w:lsdException w:name="Light List Accent 3" w:semiHidden="0" w:uiPriority="61" w:unhideWhenUsed="0"/>
-    <w:lsdException w:name="Light Grid Accent 3" w:semiHidden="0" w:uiPriority="62" w:unhideWhenUsed="0"/>
-    <w:lsdException w:name="Medium Shading 1 Accent 3" w:semiHidden="0" w:uiPriority="63" w:unhideWhenUsed="0"/>
-    <w:lsdException w:name="Medium Shading 2 Accent 3" w:semiHidden="0" w:uiPriority="64" w:unhideWhenUsed="0"/>
-    <w:lsdException w:name="Medium List 1 Accent 3" w:semiHidden="0" w:uiPriority="65" w:unhideWhenUsed="0"/>
-    <w:lsdException w:name="Medium List 2 Accent 3" w:semiHidden="0" w:uiPriority="66" w:unhideWhenUsed="0"/>
-    <w:lsdException w:name="Medium Grid 1 Accent 3" w:semiHidden="0" w:uiPriority="67" w:unhideWhenUsed="0"/>
-    <w:lsdException w:name="Medium Grid 2 Accent 3" w:semiHidden="0" w:uiPriority="68" w:unhideWhenUsed="0"/>
-    <w:lsdException w:name="Medium Grid 3 Accent 3" w:semiHidden="0" w:uiPriority="69" w:unhideWhenUsed="0"/>
-    <w:lsdException w:name="Dark List Accent 3" w:semiHidden="0" w:uiPriority="70" w:unhideWhenUsed="0"/>
-    <w:lsdException w:name="Colorful Shading Accent 3" w:semiHidden="0" w:uiPriority="71" w:unhideWhenUsed="0"/>
-    <w:lsdException w:name="Colorful List Accent 3" w:semiHidden="0" w:uiPriority="72" w:unhideWhenUsed="0"/>
-    <w:lsdException w:name="Colorful Grid Accent 3" w:semiHidden="0" w:uiPriority="73" w:unhideWhenUsed="0"/>
-    <w:lsdException w:name="Light Shading Accent 4" w:semiHidden="0" w:uiPriority="60" w:unhideWhenUsed="0"/>
-    <w:lsdException w:name="Light List Accent 4" w:semiHidden="0" w:uiPriority="61" w:unhideWhenUsed="0"/>
-    <w:lsdException w:name="Light Grid Accent 4" w:semiHidden="0" w:uiPriority="62" w:unhideWhenUsed="0"/>
-    <w:lsdException w:name="Medium Shading 1 Accent 4" w:semiHidden="0" w:uiPriority="63" w:unhideWhenUsed="0"/>
-    <w:lsdException w:name="Medium Shading 2 Accent 4" w:semiHidden="0" w:uiPriority="64" w:unhideWhenUsed="0"/>
-    <w:lsdException w:name="Medium List 1 Accent 4" w:semiHidden="0" w:uiPriority="65" w:unhideWhenUsed="0"/>
-    <w:lsdException w:name="Medium List 2 Accent 4" w:semiHidden="0" w:uiPriority="66" w:unhideWhenUsed="0"/>
-    <w:lsdException w:name="Medium Grid 1 Accent 4" w:semiHidden="0" w:uiPriority="67" w:unhideWhenUsed="0"/>
-    <w:lsdException w:name="Medium Grid 2 Accent 4" w:semiHidden="0" w:uiPriority="68" w:unhideWhenUsed="0"/>
-    <w:lsdException w:name="Medium Grid 3 Accent 4" w:semiHidden="0" w:uiPriority="69" w:unhideWhenUsed="0"/>
-    <w:lsdException w:name="Dark List Accent 4" w:semiHidden="0" w:uiPriority="70" w:unhideWhenUsed="0"/>
-    <w:lsdException w:name="Colorful Shading Accent 4" w:semiHidden="0" w:uiPriority="71" w:unhideWhenUsed="0"/>
-    <w:lsdException w:name="Colorful List Accent 4" w:semiHidden="0" w:uiPriority="72" w:unhideWhenUsed="0"/>
-    <w:lsdException w:name="Colorful Grid Accent 4" w:semiHidden="0" w:uiPriority="73" w:unhideWhenUsed="0"/>
-    <w:lsdException w:name="Light Shading Accent 5" w:semiHidden="0" w:uiPriority="60" w:unhideWhenUsed="0"/>
-    <w:lsdException w:name="Light List Accent 5" w:semiHidden="0" w:uiPriority="61" w:unhideWhenUsed="0"/>
-    <w:lsdException w:name="Light Grid Accent 5" w:semiHidden="0" w:uiPriority="62" w:unhideWhenUsed="0"/>
-    <w:lsdException w:name="Medium Shading 1 Accent 5" w:semiHidden="0" w:uiPriority="63" w:unhideWhenUsed="0"/>
-    <w:lsdException w:name="Medium Shading 2 Accent 5" w:semiHidden="0" w:uiPriority="64" w:unhideWhenUsed="0"/>
-    <w:lsdException w:name="Medium List 1 Accent 5" w:semiHidden="0" w:uiPriority="65" w:unhideWhenUsed="0"/>
-    <w:lsdException w:name="Medium List 2 Accent 5" w:semiHidden="0" w:uiPriority="66" w:unhideWhenUsed="0"/>
-    <w:lsdException w:name="Medium Grid 1 Accent 5" w:semiHidden="0" w:uiPriority="67" w:unhideWhenUsed="0"/>
-    <w:lsdException w:name="Medium Grid 2 Accent 5" w:semiHidden="0" w:uiPriority="68" w:unhideWhenUsed="0"/>
-    <w:lsdException w:name="Medium Grid 3 Accent 5" w:semiHidden="0" w:uiPriority="69" w:unhideWhenUsed="0"/>
-    <w:lsdException w:name="Dark List Accent 5" w:semiHidden="0" w:uiPriority="70" w:unhideWhenUsed="0"/>
-    <w:lsdException w:name="Colorful Shading Accent 5" w:semiHidden="0" w:uiPriority="71" w:unhideWhenUsed="0"/>
-    <w:lsdException w:name="Colorful List Accent 5" w:semiHidden="0" w:uiPriority="72" w:unhideWhenUsed="0"/>
-    <w:lsdException w:name="Colorful Grid Accent 5" w:semiHidden="0" w:uiPriority="73" w:unhideWhenUsed="0"/>
-    <w:lsdException w:name="Light Shading Accent 6" w:semiHidden="0" w:uiPriority="60" w:unhideWhenUsed="0"/>
-    <w:lsdException w:name="Light List Accent 6" w:semiHidden="0" w:uiPriority="61" w:unhideWhenUsed="0"/>
-    <w:lsdException w:name="Light Grid Accent 6" w:semiHidden="0" w:uiPriority="62" w:unhideWhenUsed="0"/>
-    <w:lsdException w:name="Medium Shading 1 Accent 6" w:semiHidden="0" w:uiPriority="63" w:unhideWhenUsed="0"/>
-    <w:lsdException w:name="Medium Shading 2 Accent 6" w:semiHidden="0" w:uiPriority="64" w:unhideWhenUsed="0"/>
-    <w:lsdException w:name="Medium List 1 Accent 6" w:semiHidden="0" w:uiPriority="65" w:unhideWhenUsed="0"/>
-    <w:lsdException w:name="Medium List 2 Accent 6" w:semiHidden="0" w:uiPriority="66" w:unhideWhenUsed="0"/>
-    <w:lsdException w:name="Medium Grid 1 Accent 6" w:semiHidden="0" w:uiPriority="67" w:unhideWhenUsed="0"/>
-    <w:lsdException w:name="Medium Grid 2 Accent 6" w:semiHidden="0" w:uiPriority="68" w:unhideWhenUsed="0"/>
-    <w:lsdException w:name="Medium Grid 3 Accent 6" w:semiHidden="0" w:uiPriority="69" w:unhideWhenUsed="0"/>
-    <w:lsdException w:name="Dark List Accent 6" w:semiHidden="0" w:uiPriority="70" w:unhideWhenUsed="0"/>
-    <w:lsdException w:name="Colorful Shading Accent 6" w:semiHidden="0" w:uiPriority="71" w:unhideWhenUsed="0"/>
-    <w:lsdException w:name="Colorful List Accent 6" w:semiHidden="0" w:uiPriority="72" w:unhideWhenUsed="0"/>
-    <w:lsdException w:name="Colorful Grid Accent 6" w:semiHidden="0" w:uiPriority="73" w:unhideWhenUsed="0"/>
-    <w:lsdException w:name="Subtle Emphasis" w:semiHidden="0" w:uiPriority="19" w:unhideWhenUsed="0" w:qFormat="1"/>
-    <w:lsdException w:name="Intense Emphasis" w:semiHidden="0" w:uiPriority="21" w:unhideWhenUsed="0" w:qFormat="1"/>
-    <w:lsdException w:name="Subtle Reference" w:semiHidden="0" w:uiPriority="31" w:unhideWhenUsed="0" w:qFormat="1"/>
-    <w:lsdException w:name="Intense Reference" w:semiHidden="0" w:uiPriority="32" w:unhideWhenUsed="0" w:qFormat="1"/>
-    <w:lsdException w:name="Book Title" w:semiHidden="0" w:uiPriority="33" w:unhideWhenUsed="0" w:qFormat="1"/>
-    <w:lsdException w:name="Bibliography" w:uiPriority="37"/>
-    <w:lsdException w:name="TOC Heading" w:uiPriority="39" w:qFormat="1"/>
-  </w:latentStyles>
-  <w:style w:type="paragraph" w:default="1" w:styleId="Normal">
-    <w:name w:val="Normal"/>
-    <w:qFormat/>
-    <w:rsid w:val="007C156F"/>
-    <w:rPr>
-      <w:szCs w:val="20"/>
-      <w:lang w:bidi="ne-NP"/>
-    </w:rPr>
-  </w:style>
-  <w:style w:type="character" w:default="1" w:styleId="DefaultParagraphFont">
-    <w:name w:val="Default Paragraph Font"/>
-    <w:uiPriority w:val="1"/>
-    <w:semiHidden/>
-    <w:unhideWhenUsed/>
-  </w:style>
-  <w:style w:type="table" w:default="1" w:styleId="TableNormal">
-    <w:name w:val="Normal Table"/>
-    <w:uiPriority w:val="99"/>
-    <w:semiHidden/>
-    <w:unhideWhenUsed/>
-    <w:tblPr>
-      <w:tblInd w:w="0" w:type="dxa"/>
-      <w:tblCellMar>
-        <w:top w:w="0" w:type="dxa"/>
-        <w:left w:w="108" w:type="dxa"/>
-        <w:bottom w:w="0" w:type="dxa"/>
-        <w:right w:w="108" w:type="dxa"/>
-      </w:tblCellMar>
-    </w:tblPr>
-  </w:style>
-  <w:style w:type="numbering" w:default="1" w:styleId="NoList">
-    <w:name w:val="No List"/>
-    <w:uiPriority w:val="99"/>
-    <w:semiHidden/>
-    <w:unhideWhenUsed/>
-  </w:style>
-  <w:style w:type="paragraph" w:styleId="BalloonText">
-    <w:name w:val="Balloon Text"/>
-    <w:basedOn w:val="Normal"/>
-    <w:link w:val="BalloonTextChar"/>
-    <w:uiPriority w:val="99"/>
-    <w:semiHidden/>
-    <w:unhideWhenUsed/>
-    <w:rsid w:val="007C156F"/>
+  <w:style w:type="table" w:styleId="TableGrid">
+    <w:name w:val="Table Grid"/>
+    <w:basedOn w:val="TableNormal"/>
+    <w:uiPriority w:val="39"/>
+    <w:rsid w:val="003957B8"/>
     <w:pPr>
       <w:spacing w:after="0" w:line="240" w:lineRule="auto"/>
     </w:pPr>
     <w:rPr>
-      <w:rFonts w:ascii="Tahoma" w:hAnsi="Tahoma" w:cs="Tahoma"/>
-      <w:sz w:val="16"/>
-      <w:szCs w:val="14"/>
+      <w:kern w:val="2"/>
     </w:rPr>
-  </w:style>
-  <w:style w:type="character" w:customStyle="1" w:styleId="BalloonTextChar">
-    <w:name w:val="Balloon Text Char"/>
-    <w:basedOn w:val="DefaultParagraphFont"/>
-    <w:link w:val="BalloonText"/>
-    <w:uiPriority w:val="99"/>
-    <w:semiHidden/>
-    <w:rsid w:val="007C156F"/>
-    <w:rPr>
-      <w:rFonts w:ascii="Tahoma" w:hAnsi="Tahoma" w:cs="Tahoma"/>
-      <w:sz w:val="16"/>
-      <w:szCs w:val="14"/>
-      <w:lang w:bidi="ne-NP"/>
-    </w:rPr>
-  </w:style>
-  <w:style w:type="paragraph" w:styleId="ListParagraph">
-    <w:name w:val="List Paragraph"/>
-    <w:basedOn w:val="Normal"/>
-    <w:uiPriority w:val="34"/>
-    <w:qFormat/>
-    <w:rsid w:val="00176DE2"/>
-    <w:pPr>
-      <w:ind w:left="720"/>
-      <w:contextualSpacing/>
-    </w:pPr>
+    <w:tblPr>
+      <w:tblBorders>
+        <w:top w:val="single" w:sz="4" w:space="0" w:color="auto"/>
+        <w:left w:val="single" w:sz="4" w:space="0" w:color="auto"/>
+        <w:bottom w:val="single" w:sz="4" w:space="0" w:color="auto"/>
+        <w:right w:val="single" w:sz="4" w:space="0" w:color="auto"/>
+        <w:insideH w:val="single" w:sz="4" w:space="0" w:color="auto"/>
+        <w:insideV w:val="single" w:sz="4" w:space="0" w:color="auto"/>
+      </w:tblBorders>
+    </w:tblPr>
   </w:style>
 </w:styles>
 </file>

</xml_diff>